<commit_message>
Birds of the Prairie
</commit_message>
<xml_diff>
--- a/content/past-issues/volume-iv-issue-2/rt_landing.docx
+++ b/content/past-issues/volume-iv-issue-2/rt_landing.docx
@@ -4,206 +4,110 @@
   <w:body>
     <w:p>
       <w:r>
-        <w:t>A</w:t>
+        <w:t xml:space="preserve">The </w:t>
+      </w:r>
+      <w:r>
+        <w:rPr>
+          <w:b/>
+          <w:bCs/>
+        </w:rPr>
+        <w:t xml:space="preserve">Wood Duck </w:t>
+      </w:r>
+      <w:r>
+        <w:t xml:space="preserve">is one of the most stunningly pretty of all waterfowl. Males are iridescent chestnut and green, with ornate patterns on nearly every feather; the elegant females have a distinctive profile and delicate white pattern around the eye. These birds live in wooded swamps, where they nest in holes in trees or in nest boxes put up around lake margins. They are one of the few duck species equipped with strong claws that can grip bark and perch on branches. </w:t>
       </w:r>
     </w:p>
     <w:p>
-      <w:proofErr w:type="spellStart"/>
-      <w:r>
-        <w:t>s</w:t>
-      </w:r>
-      <w:proofErr w:type="spellEnd"/>
-      <w:r>
-        <w:t xml:space="preserve"> a Georgia native, I thought the Midwest meant corn and cows and people who said “baggy” as “</w:t>
-      </w:r>
-      <w:proofErr w:type="spellStart"/>
-      <w:r>
-        <w:t>bayggy</w:t>
-      </w:r>
-      <w:proofErr w:type="spellEnd"/>
-      <w:r>
-        <w:t xml:space="preserve">.” It wasn’t until my first year in Iowa that I realized how charming the sleepy little state could be. </w:t>
-      </w:r>
-    </w:p>
-    <w:p>
-      <w:r>
-        <w:t xml:space="preserve">At sixteen years old, a junior in high school, I set out for Iowa Lakeside Laboratory (https://iowalakesidelab.org) in Milford, Iowa for a conservation biology class. The field station was established in 1909, and the stone cabin classrooms bore evidence of a century of weathering. They felt lived in, like stepping into a pair of my father’s work boots. How a structure could survive a hundred years of tornadoes, hail, and Midwestern lighting baffled me, but there I was, standing in one. </w:t>
-      </w:r>
-    </w:p>
-    <w:p>
-      <w:r>
-        <w:t xml:space="preserve">“Alright, time to go,” my professor said. After a brief lecture on wetland ecology and conservation, we put on our waders and were off to count some wetland vertebrates. Over four weeks of counting, we’d see how the vertebrate data compared to previous records for that specific time period, indicating how its wetland ecology changed over the years. In my juvenal ignorance, though, I didn’t really comprehend the importance of the work we were doing. I was just excited to stomp around in wetland for the first time. </w:t>
-      </w:r>
-    </w:p>
-    <w:p>
-      <w:r>
-        <w:t xml:space="preserve">My four classmates and I loaded into one of those boxy white vans. Starting up the engine, my professor tossed, “You ready, Georgia?” over his shoulder: a clever nickname my colleagues came up for me. </w:t>
-      </w:r>
-    </w:p>
-    <w:p>
-      <w:r>
-        <w:t xml:space="preserve">“As I’ll ever be,” I replied. We set off. </w:t>
-      </w:r>
-    </w:p>
-    <w:p>
-      <w:r>
-        <w:t>The miles of corn reminded me of the beach. Water never interested me, but you better believe I was that kid making civilizations out of sand. I, the sand castle wizard, built kingdoms from grains, subjects out of sea shells and stray twigs. The result would be something like the topography of Georgia: hilly, mottled, and charmingly uneven, but with a firm swipe and fierce “</w:t>
-      </w:r>
-      <w:proofErr w:type="spellStart"/>
-      <w:r>
-        <w:t>Mwahaha</w:t>
-      </w:r>
-      <w:proofErr w:type="spellEnd"/>
-      <w:r>
-        <w:t xml:space="preserve">” I made the land flat again. This was how I saw Iowa: a land swiped of all its features, comforted by the horizon. I felt like I could unfurl my arms in the transparency of the open land and touch nothing on either side. </w:t>
-      </w:r>
-    </w:p>
-    <w:p>
-      <w:r>
-        <w:tab/>
-        <w:t xml:space="preserve">We exited the van to a fanfare of frog songs. A </w:t>
-      </w:r>
-      <w:proofErr w:type="spellStart"/>
-      <w:r>
-        <w:t>sulphur</w:t>
-      </w:r>
-      <w:proofErr w:type="spellEnd"/>
-      <w:r>
-        <w:t xml:space="preserve">-smelling wetland shimmered past a fence of reeds. My classmates and I grabbed our field notebooks, a bucket, a seine net, and the data sheets and took our initial steps into the murky water. </w:t>
-      </w:r>
-    </w:p>
-    <w:p>
-      <w:r>
-        <w:t xml:space="preserve">In addition to </w:t>
-      </w:r>
-      <w:proofErr w:type="gramStart"/>
-      <w:r>
-        <w:t>being</w:t>
-      </w:r>
-      <w:proofErr w:type="gramEnd"/>
-      <w:r>
-        <w:t xml:space="preserve"> the kid who exclusively played in the sand, I had also enjoyed rolling around in mud. Taking those first few steps awoke the sleeping child in me. I kid you not, I </w:t>
-      </w:r>
-      <w:proofErr w:type="gramStart"/>
-      <w:r>
-        <w:t>actually giggled</w:t>
-      </w:r>
-      <w:proofErr w:type="gramEnd"/>
-      <w:r>
-        <w:t xml:space="preserve"> as I walked further in, the water rising past my ankles and knees, sloshing water with every step. </w:t>
-      </w:r>
-    </w:p>
-    <w:p>
-      <w:r>
-        <w:t xml:space="preserve">But the giddiness disappeared when I took one step and sank to my crotch. Water spilled over the top of my waders and soaked my torso and legs. I stepped back on my free leg to pull myself out, which just got my opposite foot stuck. There I was, a drunken see-saw trying to stop the wetland from nibbling my feet. My native Iowan classmates might as well have been those lizards who can walk on water. </w:t>
-      </w:r>
-    </w:p>
-    <w:p>
-      <w:r>
-        <w:t xml:space="preserve">The class had already checked the cages, documenting frogs, salamanders, or any other critter while I was ten feet back slinging mud everywhere. By the time I had made about three feet of progress, the others had finished up and started back towards the van. Panic jolted my stomach. It was the first day of class and I didn’t want to keep everyone waiting because I was mud-wrestling myself out of a wetland. I silenced my motions, breathed in, then breathed out. I knew what I had to do. </w:t>
-      </w:r>
-    </w:p>
-    <w:p>
-      <w:r>
-        <w:t xml:space="preserve">I closed my eyes, dipped under the murky brown water, and pressed my palms against the bottom of the wetland. Cold mud oozed between my fingers. With a firm push and mental cursing, the wetland released my boot. I doggy-paddled out, avoiding the muddy bottom entirely. My waders sloshed with water as I ran out of there. I probably looked like the mud-equivalent to Carrie at prom, but I made it back to the van right as the last student sat down. </w:t>
-      </w:r>
-    </w:p>
-    <w:p>
-      <w:r>
-        <w:t>My professor hid a smile, baseball cap covering his eyes. “Mud mask, Georgia?”</w:t>
-      </w:r>
-    </w:p>
-    <w:p>
-      <w:r>
-        <w:lastRenderedPageBreak/>
-        <w:t>I quieted my panting. “And a workout.”</w:t>
-      </w:r>
-    </w:p>
-    <w:p>
-      <w:r>
-        <w:t xml:space="preserve">My second intimate encounter with the Iowa terrain happened three years later, when I returned to the same field station, as the summer Writer in Residence. I was a rising junior in college, filled with frantic creative energy.   </w:t>
-      </w:r>
-    </w:p>
-    <w:p>
-      <w:r>
-        <w:t xml:space="preserve">I had been writing late into the night in a building near my cabin. The front wall was almost completely made of glass so potential visitors could see if the building was occupied or not. At midnight, I was the only one there. </w:t>
-      </w:r>
-    </w:p>
-    <w:p>
-      <w:r>
-        <w:t xml:space="preserve">As I saved my Word documents and packed my bags, a flash of light startled me. The intensity of the flash </w:t>
-      </w:r>
-      <w:bookmarkStart w:id="0" w:name="_GoBack"/>
-      <w:bookmarkEnd w:id="0"/>
-      <w:r>
-        <w:t xml:space="preserve">reminded me of paparazzi snapping photos with those gaudy attachable lights. Then another flash. </w:t>
-      </w:r>
-    </w:p>
-    <w:p>
+      <w:r>
+        <w:rPr>
+          <w:b/>
+          <w:bCs/>
+        </w:rPr>
+        <w:t>Song</w:t>
+      </w:r>
+      <w:r>
+        <w:t>:</w:t>
+      </w:r>
       <w:r>
         <w:rPr>
           <w:i/>
           <w:iCs/>
         </w:rPr>
-        <w:t xml:space="preserve">Is it fireworks? </w:t>
-      </w:r>
-      <w:r>
-        <w:t xml:space="preserve">I thought. It was close to the Fourth of July, but who used bright white fireworks? </w:t>
+        <w:t xml:space="preserve"> </w:t>
+      </w:r>
+      <w:r>
+        <w:t>Although better known for their distinctive coloration, Wood Duck calls are easily identifiable as well. Females make loud “</w:t>
+      </w:r>
+      <w:proofErr w:type="spellStart"/>
+      <w:r>
+        <w:t>oo</w:t>
+      </w:r>
+      <w:proofErr w:type="spellEnd"/>
+      <w:r>
+        <w:t xml:space="preserve">-eek, </w:t>
+      </w:r>
+      <w:proofErr w:type="spellStart"/>
+      <w:r>
+        <w:t>oo</w:t>
+      </w:r>
+      <w:proofErr w:type="spellEnd"/>
+      <w:r>
+        <w:t xml:space="preserve">-eek” sounds when disturbed and when taking flight. Male Wood Ducks have a thin, rising and falling </w:t>
+      </w:r>
+      <w:proofErr w:type="spellStart"/>
+      <w:r>
+        <w:t>zeeting</w:t>
+      </w:r>
+      <w:proofErr w:type="spellEnd"/>
+      <w:r>
+        <w:t xml:space="preserve"> whistle. While flying, the wings of the wood duck make a whistling or whirring sound (Description adapted from text created by the Cornell Lab of Ornithology; https://www.alllaboutbirds.org/guide/wood_duck)</w:t>
+      </w:r>
+      <w:r>
+        <w:rPr>
+          <w:i/>
+          <w:iCs/>
+        </w:rPr>
+        <w:t>.</w:t>
       </w:r>
     </w:p>
     <w:p>
-      <w:r>
-        <w:t xml:space="preserve">Turned out to be neither. Just a good </w:t>
+      <w:pPr>
+        <w:rPr>
+          <w:b/>
+          <w:bCs/>
+        </w:rPr>
+      </w:pPr>
+      <w:r>
+        <w:rPr>
+          <w:b/>
+          <w:bCs/>
+        </w:rPr>
+        <w:t xml:space="preserve">To hear an audio recording of the Wood Duck, captured by Paul Driver, visit </w:t>
       </w:r>
       <w:proofErr w:type="spellStart"/>
       <w:r>
-        <w:t>ol</w:t>
+        <w:rPr>
+          <w:b/>
+          <w:bCs/>
+        </w:rPr>
+        <w:t>Xeno</w:t>
       </w:r>
       <w:proofErr w:type="spellEnd"/>
       <w:r>
-        <w:t xml:space="preserve">’ fashioned Iowa lightning storm. </w:t>
+        <w:rPr>
+          <w:b/>
+          <w:bCs/>
+        </w:rPr>
+        <w:t>-canto (https://www.xeno-canto.org/182950), or download the fully interactive PDF of this issue’s Birds of the Prairie feature by using the hyperlink at the bottom of the web page.</w:t>
       </w:r>
     </w:p>
     <w:p>
-      <w:r>
-        <w:t xml:space="preserve">My breath fogged the glass wall as I stared at the sky. The frequency of the lightning increased till it looked like a child flailing a flashlight underneath a slush colored blanket. </w:t>
-      </w:r>
+      <w:bookmarkStart w:id="0" w:name="_GoBack"/>
+      <w:bookmarkEnd w:id="0"/>
     </w:p>
+    <w:p/>
+    <w:p/>
     <w:p>
-      <w:r>
-        <w:t>“</w:t>
-      </w:r>
-      <w:proofErr w:type="spellStart"/>
-      <w:r>
-        <w:t>Whoooaaaa</w:t>
-      </w:r>
-      <w:proofErr w:type="spellEnd"/>
-      <w:r>
-        <w:t>.”</w:t>
-      </w:r>
-    </w:p>
-    <w:p>
-      <w:r>
-        <w:t xml:space="preserve">The same childlike giddiness bubbled into a smile on my face. But then the first gunshot of thunder nearly floored me. Then the hail fell, pounding against the ground as if a thousand terrible golfers thought my building was their target. I had never experienced anything like it: the torrents of hail, the spasming lights, and the boom after boom of thunder. If the prairies were quiet by day, they certainly partied by night. </w:t>
-      </w:r>
-    </w:p>
-    <w:p>
-      <w:r>
-        <w:t xml:space="preserve">Despite the frenzy, the chaotic weather outside emphasized the stillness within the building, much like how passing a car crash makes me appreciate the togetherness of my own car, my own body. I sat on the cold tile floor, enjoying my steady breath as if it were a warm cup of tea. I slept on the floor that night, lulled by the hail pinging against the roof. </w:t>
-      </w:r>
-    </w:p>
-    <w:p>
-      <w:r>
-        <w:t xml:space="preserve">Some people brag about sleeping with numerous partners. I brag about sleeping with a lightning storm, which is something I can’t say in Georgia. As I live my life in the Peach State, I catch myself teleported back at Lakeside Laboratory, remembering the land—honest, with nothing to hide—and feel like I’m back in a </w:t>
-      </w:r>
-      <w:proofErr w:type="gramStart"/>
-      <w:r>
-        <w:t>second grade</w:t>
-      </w:r>
-      <w:proofErr w:type="gramEnd"/>
-      <w:r>
-        <w:t xml:space="preserve"> recess. While Georgian stability is nice, it doesn’t compare to hungry wetlands and cloud-paparazzi. I miss the gentle chaos, plan to return to the land of corn someday. Hopefully with a full body wetsuit and ear plugs. </w:t>
-      </w:r>
       <w:r>
         <w:t xml:space="preserve"> </w:t>
       </w:r>

</xml_diff>

<commit_message>
think of night as... by clare jones
</commit_message>
<xml_diff>
--- a/content/past-issues/volume-iv-issue-2/rt_landing.docx
+++ b/content/past-issues/volume-iv-issue-2/rt_landing.docx
@@ -3,111 +3,1192 @@
 <w:document xmlns:wpc="http://schemas.microsoft.com/office/word/2010/wordprocessingCanvas" xmlns:cx="http://schemas.microsoft.com/office/drawing/2014/chartex" xmlns:cx1="http://schemas.microsoft.com/office/drawing/2015/9/8/chartex" xmlns:cx2="http://schemas.microsoft.com/office/drawing/2015/10/21/chartex" xmlns:cx3="http://schemas.microsoft.com/office/drawing/2016/5/9/chartex" xmlns:cx4="http://schemas.microsoft.com/office/drawing/2016/5/10/chartex" xmlns:cx5="http://schemas.microsoft.com/office/drawing/2016/5/11/chartex" xmlns:cx6="http://schemas.microsoft.com/office/drawing/2016/5/12/chartex" xmlns:cx7="http://schemas.microsoft.com/office/drawing/2016/5/13/chartex" xmlns:cx8="http://schemas.microsoft.com/office/drawing/2016/5/14/chartex" xmlns:mc="http://schemas.openxmlformats.org/markup-compatibility/2006" xmlns:aink="http://schemas.microsoft.com/office/drawing/2016/ink" xmlns:am3d="http://schemas.microsoft.com/office/drawing/2017/model3d" xmlns:o="urn:schemas-microsoft-com:office:office" xmlns:r="http://schemas.openxmlformats.org/officeDocument/2006/relationships" xmlns:m="http://schemas.openxmlformats.org/officeDocument/2006/math" xmlns:v="urn:schemas-microsoft-com:vml" xmlns:wp14="http://schemas.microsoft.com/office/word/2010/wordprocessingDrawing" xmlns:wp="http://schemas.openxmlformats.org/drawingml/2006/wordprocessingDrawing" xmlns:w10="urn:schemas-microsoft-com:office:word" xmlns:w="http://schemas.openxmlformats.org/wordprocessingml/2006/main" xmlns:w14="http://schemas.microsoft.com/office/word/2010/wordml" xmlns:w15="http://schemas.microsoft.com/office/word/2012/wordml" xmlns:w16cid="http://schemas.microsoft.com/office/word/2016/wordml/cid" xmlns:w16se="http://schemas.microsoft.com/office/word/2015/wordml/symex" xmlns:wpg="http://schemas.microsoft.com/office/word/2010/wordprocessingGroup" xmlns:wpi="http://schemas.microsoft.com/office/word/2010/wordprocessingInk" xmlns:wne="http://schemas.microsoft.com/office/word/2006/wordml" xmlns:wps="http://schemas.microsoft.com/office/word/2010/wordprocessingShape" mc:Ignorable="w14 w15 w16se w16cid wp14">
   <w:body>
     <w:p>
-      <w:r>
-        <w:t xml:space="preserve">The </w:t>
-      </w:r>
-      <w:r>
-        <w:rPr>
-          <w:b/>
-          <w:bCs/>
-        </w:rPr>
-        <w:t xml:space="preserve">Wood Duck </w:t>
-      </w:r>
-      <w:r>
-        <w:t xml:space="preserve">is one of the most stunningly pretty of all waterfowl. Males are iridescent chestnut and green, with ornate patterns on nearly every feather; the elegant females have a distinctive profile and delicate white pattern around the eye. These birds live in wooded swamps, where they nest in holes in trees or in nest boxes put up around lake margins. They are one of the few duck species equipped with strong claws that can grip bark and perch on branches. </w:t>
-      </w:r>
-    </w:p>
-    <w:p>
-      <w:r>
-        <w:rPr>
-          <w:b/>
-          <w:bCs/>
-        </w:rPr>
-        <w:t>Song</w:t>
-      </w:r>
-      <w:r>
-        <w:t>:</w:t>
-      </w:r>
-      <w:r>
+      <w:pPr>
+        <w:pStyle w:val="BodyParagraphLetterVrootstalkLeadPages"/>
+      </w:pPr>
+      <w:r>
+        <w:t xml:space="preserve">How he grabbed his chest, and then fell backwards onto the concrete. </w:t>
+      </w:r>
+    </w:p>
+    <w:p>
+      <w:pPr>
+        <w:pStyle w:val="BodyParagraphLetterVrootstalkLeadPages"/>
+      </w:pPr>
+    </w:p>
+    <w:p>
+      <w:pPr>
+        <w:pStyle w:val="BodyParagraphLetterVrootstalkLeadPages"/>
+      </w:pPr>
+      <w:r>
+        <w:t xml:space="preserve">How the pupils in his beautiful blue eyes dilated, and how she screamed his name just before she started CPR. How the white liquid poured from his mouth as she phoned the paramedics. I don’t tell this unless I must. I wasn’t there. For a long time, because I wasn’t there, it might not have happened. For a long time, I couldn’t say he’d died, I’d just pause between words and say: he…left. </w:t>
+      </w:r>
+    </w:p>
+    <w:p>
+      <w:pPr>
+        <w:pStyle w:val="BodyParagraphLetterVrootstalkLeadPages"/>
+      </w:pPr>
+    </w:p>
+    <w:p>
+      <w:pPr>
+        <w:pStyle w:val="BodyParagraphLetterVrootstalkLeadPages"/>
+      </w:pPr>
+      <w:r>
+        <w:t>Grief is dislocation, and sometimes I think my soul is like Tony’s, dislocated by his…leaving.</w:t>
+      </w:r>
+    </w:p>
+    <w:p>
+      <w:pPr>
+        <w:pStyle w:val="BodyParagraphLetterVrootstalkLeadPages"/>
+      </w:pPr>
+    </w:p>
+    <w:p>
+      <w:pPr>
+        <w:pStyle w:val="BodyParagraphLetterVrootstalkLeadPages"/>
+      </w:pPr>
+      <w:r>
+        <w:t xml:space="preserve">I don’t tell how Emily pushed on his chest and breathed into his beautiful mouth and how she knew he was gone. </w:t>
+      </w:r>
+    </w:p>
+    <w:p>
+      <w:pPr>
+        <w:pStyle w:val="BodyParagraphLetterVrootstalkLeadPages"/>
+      </w:pPr>
+    </w:p>
+    <w:p>
+      <w:pPr>
+        <w:pStyle w:val="BodyParagraphLetterVrootstalkLeadPages"/>
         <w:rPr>
           <w:i/>
           <w:iCs/>
         </w:rPr>
-        <w:t xml:space="preserve"> </w:t>
-      </w:r>
-      <w:r>
-        <w:t>Although better known for their distinctive coloration, Wood Duck calls are easily identifiable as well. Females make loud “</w:t>
-      </w:r>
-      <w:proofErr w:type="spellStart"/>
-      <w:r>
-        <w:t>oo</w:t>
-      </w:r>
-      <w:proofErr w:type="spellEnd"/>
-      <w:r>
-        <w:t xml:space="preserve">-eek, </w:t>
-      </w:r>
-      <w:proofErr w:type="spellStart"/>
-      <w:r>
-        <w:t>oo</w:t>
-      </w:r>
-      <w:proofErr w:type="spellEnd"/>
-      <w:r>
-        <w:t xml:space="preserve">-eek” sounds when disturbed and when taking flight. Male Wood Ducks have a thin, rising and falling </w:t>
-      </w:r>
-      <w:proofErr w:type="spellStart"/>
-      <w:r>
-        <w:t>zeeting</w:t>
-      </w:r>
-      <w:proofErr w:type="spellEnd"/>
-      <w:r>
-        <w:t xml:space="preserve"> whistle. While flying, the wings of the wood duck make a whistling or whirring sound (Description adapted from text created by the Cornell Lab of Ornithology; https://www.alllaboutbirds.org/guide/wood_duck)</w:t>
-      </w:r>
+      </w:pPr>
       <w:r>
         <w:rPr>
           <w:i/>
           <w:iCs/>
         </w:rPr>
-        <w:t>.</w:t>
-      </w:r>
-    </w:p>
-    <w:p>
-      <w:pPr>
-        <w:rPr>
-          <w:b/>
-          <w:bCs/>
-        </w:rPr>
-      </w:pPr>
-      <w:r>
-        <w:rPr>
-          <w:b/>
-          <w:bCs/>
-        </w:rPr>
-        <w:t xml:space="preserve">To hear an audio recording of the Wood Duck, captured by Paul Driver, visit </w:t>
-      </w:r>
-      <w:proofErr w:type="spellStart"/>
-      <w:r>
-        <w:rPr>
-          <w:b/>
-          <w:bCs/>
-        </w:rPr>
-        <w:t>Xeno</w:t>
-      </w:r>
-      <w:proofErr w:type="spellEnd"/>
-      <w:r>
-        <w:rPr>
-          <w:b/>
-          <w:bCs/>
-        </w:rPr>
-        <w:t>-canto (https://www.xeno-canto.org/182950), or download the fully interactive PDF of this issue’s Birds of the Prairie feature by using the hyperlink at the bottom of the web page.</w:t>
-      </w:r>
-    </w:p>
-    <w:p>
+        <w:t>I knew he was gone,</w:t>
+      </w:r>
+      <w:r>
+        <w:t xml:space="preserve"> she tells me, the day after, </w:t>
+      </w:r>
+      <w:r>
+        <w:rPr>
+          <w:i/>
+          <w:iCs/>
+        </w:rPr>
+        <w:t>because there was nothing in his eyes, his eyes relaxed into the blue, and I knew he was gone.</w:t>
+      </w:r>
+    </w:p>
+    <w:p>
+      <w:pPr>
+        <w:pStyle w:val="BodyParagraphLetterVrootstalkLeadPages"/>
+      </w:pPr>
+    </w:p>
+    <w:p>
+      <w:pPr>
+        <w:pStyle w:val="BodyParagraphLetterVrootstalkLeadPages"/>
+      </w:pPr>
+      <w:r>
+        <w:t xml:space="preserve">I don’t tell this, but I imagine it: his heart, his ascending aortic artery as it gave way, filling his insides with his lovely hot blood, red, highly pressured, filling up his off-limits insides where it shouldn’t go. </w:t>
+      </w:r>
+    </w:p>
+    <w:p>
+      <w:pPr>
+        <w:pStyle w:val="BodyParagraphLetterVrootstalkLeadPages"/>
+      </w:pPr>
+    </w:p>
+    <w:p>
+      <w:pPr>
+        <w:pStyle w:val="BodyParagraphLetterVrootstalkLeadPages"/>
+      </w:pPr>
+      <w:r>
+        <w:t>I don’t tell this to anyone: that I hope he had a soul, and that I hope, that when it needed to leave its casing he was as satisfied by the leaving as he was in living, and that he was held in the arms of the universe as he left, making that satisfied Tony-face, floating above as his wife dialed 911, as she called his father, as she dropped the phone and her voice rose into the air senseless and screaming like a frantic bird.</w:t>
+      </w:r>
+    </w:p>
+    <w:p>
+      <w:pPr>
+        <w:pStyle w:val="BodyParagraphLetterVrootstalkLeadPages"/>
+      </w:pPr>
+    </w:p>
+    <w:p>
+      <w:pPr>
+        <w:pStyle w:val="BodyParagraphLetterVrootstalkLeadPages"/>
+      </w:pPr>
+      <w:r>
+        <w:t>When I try to tell it, or come close, people’s faces become chasms that cannot be resolved, just as uncertain as my parents were when I told them. People don’t know how to respond, and ambushed by my honesty they are reduced to statues, uncertain, and this inverts them. I’ve tried to apologize after telling them, but this doesn’t return them to a resting state, and I fear this unalterably dislocates them.</w:t>
+      </w:r>
+    </w:p>
+    <w:p>
+      <w:pPr>
+        <w:pStyle w:val="BodyParagraphLetterVrootstalkLeadPages"/>
+      </w:pPr>
+    </w:p>
+    <w:p>
+      <w:pPr>
+        <w:pStyle w:val="BodyParagraphLetterVrootstalkLeadPages"/>
+      </w:pPr>
+      <w:r>
+        <w:t>I don’t tell how we stood outside of that same house he died behind, four days before, smoking and smoking and smoking.</w:t>
+      </w:r>
+    </w:p>
+    <w:p>
+      <w:pPr>
+        <w:pStyle w:val="BodyParagraphLetterVrootstalkLeadPages"/>
+      </w:pPr>
+    </w:p>
+    <w:p>
+      <w:pPr>
+        <w:pStyle w:val="BodyParagraphLetterVrootstalkLeadPages"/>
+      </w:pPr>
+      <w:r>
+        <w:rPr>
+          <w:i/>
+          <w:iCs/>
+        </w:rPr>
+        <w:t xml:space="preserve">We’ll make tube amplifiers. Basement kits, </w:t>
+      </w:r>
+      <w:r>
+        <w:t xml:space="preserve">he said, </w:t>
+      </w:r>
+      <w:r>
+        <w:rPr>
+          <w:i/>
+          <w:iCs/>
+        </w:rPr>
+        <w:t>the kind that come in the mail.</w:t>
+      </w:r>
+    </w:p>
+    <w:p>
+      <w:pPr>
+        <w:pStyle w:val="BodyParagraphLetterVrootstalkLeadPages"/>
+      </w:pPr>
+      <w:r>
+        <w:t xml:space="preserve"> </w:t>
+      </w:r>
+    </w:p>
+    <w:p>
+      <w:pPr>
+        <w:pStyle w:val="BodyParagraphLetterVrootstalkLeadPages"/>
+      </w:pPr>
+      <w:r>
+        <w:t>He was 36 days into his marriage, his sons, three and two years old, and we stood there under the light of the antique street lamps of St. Paul. We stood there talking about what we’d do next.</w:t>
+      </w:r>
+    </w:p>
+    <w:p>
+      <w:pPr>
+        <w:pStyle w:val="BodyParagraphLetterVrootstalkLeadPages"/>
+      </w:pPr>
+    </w:p>
+    <w:p>
+      <w:pPr>
+        <w:pStyle w:val="BodyParagraphLetterVrootstalkLeadPages"/>
+      </w:pPr>
+      <w:r>
+        <w:t xml:space="preserve">I don’t want to tell any of this. </w:t>
+      </w:r>
+    </w:p>
+    <w:p>
+      <w:pPr>
+        <w:pStyle w:val="BodyParagraphLetterVrootstalkLeadPages"/>
+      </w:pPr>
+    </w:p>
+    <w:p>
+      <w:pPr>
+        <w:pStyle w:val="BodyParagraphLetterVrootstalkLeadPages"/>
+      </w:pPr>
+      <w:r>
+        <w:t>I need to tell all of this, but I’m too tired to continue my new ambassadorship today, and most days.</w:t>
+      </w:r>
+    </w:p>
+    <w:p>
+      <w:pPr>
+        <w:pStyle w:val="BodyParagraphLetterVrootstalkLeadPages"/>
+      </w:pPr>
+    </w:p>
+    <w:p>
+      <w:pPr>
+        <w:pStyle w:val="BodyParagraphLetterVrootstalkLeadPages"/>
+      </w:pPr>
+      <w:r>
+        <w:t xml:space="preserve">Sometimes it seems like life is direction, a purpose - and death, without that purpose, a dislocation. The grief of us, left behind, isn’t sadness, it’s disorientation. For me, it’s a particularly gruesome disorientation: probing and discovering that part of me wasn’t me, but who I was in his reflection. </w:t>
+      </w:r>
+    </w:p>
+    <w:p>
+      <w:pPr>
+        <w:pStyle w:val="BodyParagraphLetterVrootstalkLeadPages"/>
+      </w:pPr>
+    </w:p>
+    <w:p>
+      <w:pPr>
+        <w:pStyle w:val="BodyParagraphLetterVrootstalkLeadPages"/>
+      </w:pPr>
+      <w:r>
+        <w:t>Whatever I thought was me has been unseated, and what remains isn’t exactly me, either. Today, I don’t want to be his ambassador, but who am I, without him, besides that ambassador?</w:t>
+      </w:r>
+    </w:p>
+    <w:p>
+      <w:pPr>
+        <w:pStyle w:val="NoParagraphStyle"/>
+        <w:rPr>
+          <w:rFonts w:ascii="Minion Pro" w:hAnsi="Minion Pro" w:cs="Minion Pro"/>
+        </w:rPr>
+      </w:pPr>
+      <w:r>
+        <w:rPr>
+          <w:rFonts w:ascii="Minion Pro" w:hAnsi="Minion Pro" w:cs="Minion Pro"/>
+        </w:rPr>
+        <w:t>At least</w:t>
+      </w:r>
+      <w:r>
+        <w:rPr>
+          <w:rFonts w:ascii="Minion Pro" w:hAnsi="Minion Pro" w:cs="Minion Pro"/>
+          <w:sz w:val="60"/>
+          <w:szCs w:val="60"/>
+        </w:rPr>
+        <w:t xml:space="preserve"> 3 </w:t>
+      </w:r>
+      <w:r>
+        <w:rPr>
+          <w:rFonts w:ascii="Minion Pro" w:hAnsi="Minion Pro" w:cs="Minion Pro"/>
+        </w:rPr>
+        <w:t>miles before I go home.</w:t>
+      </w:r>
+    </w:p>
+    <w:p>
+      <w:pPr>
+        <w:pStyle w:val="BodyParagraphLetterVrootstalkLeadPages"/>
+      </w:pPr>
+    </w:p>
+    <w:p>
+      <w:pPr>
+        <w:pStyle w:val="BodyParagraphLetterVrootstalkLeadPages"/>
+      </w:pPr>
+      <w:r>
+        <w:t>Since he’s gone, I’ve stopped smoking. I’ve replaced it with treadmilling, and running around a track at the university gym.</w:t>
+      </w:r>
+    </w:p>
+    <w:p>
+      <w:pPr>
+        <w:pStyle w:val="BodyParagraphLetterVrootstalkLeadPages"/>
+      </w:pPr>
+      <w:r>
+        <w:t xml:space="preserve">Sitting on my knit oatmeal-colored couch after work, the feelings start to come in through the cracks in the null that grief has created and surrounded me with. I don’t want to feel them, and grief doesn’t want me to, either. It’s protective. As the mists of emotion start to get thick, I don’t see the butcher’s block in the kitchen, the squat robot of my television, or the oatmeal couch around me. </w:t>
+      </w:r>
+    </w:p>
+    <w:p>
+      <w:pPr>
+        <w:pStyle w:val="BodyParagraphLetterVrootstalkLeadPages"/>
+      </w:pPr>
+    </w:p>
+    <w:p>
+      <w:pPr>
+        <w:pStyle w:val="BodyParagraphLetterVrootstalkLeadPages"/>
+      </w:pPr>
+      <w:r>
+        <w:t>Afraid that emotion will catch me unprepared, I grab my keys, and rush to the gym. Feelings are parsed out better atop a treadmill. Somehow they’re filtered. If they cause me to cry, it’s just a river of tears. On the treadmill, or turning circles around the track, I trust that I won’t totally lose my self.</w:t>
+      </w:r>
+    </w:p>
+    <w:p>
+      <w:pPr>
+        <w:pStyle w:val="BodyParagraphLetterVrootstalkLeadPages"/>
+      </w:pPr>
+    </w:p>
+    <w:p>
+      <w:pPr>
+        <w:pStyle w:val="BodyParagraphLetterVrootstalkLeadPages"/>
+      </w:pPr>
+      <w:r>
+        <w:t xml:space="preserve">As I walk through the double doors I convince myself it’s not avoidance, but a safe decanting of what I need to let come out. Down the stairs, I bypass the treadmills, headed upstairs. </w:t>
+      </w:r>
+    </w:p>
+    <w:p>
+      <w:pPr>
+        <w:pStyle w:val="BodyParagraphLetterVrootstalkLeadPages"/>
+      </w:pPr>
+    </w:p>
+    <w:p>
+      <w:pPr>
+        <w:pStyle w:val="BodyParagraphLetterVrootstalkLeadPages"/>
+      </w:pPr>
+      <w:r>
+        <w:t>A class of rock climbers unfolds up a faux-rock wall in front of me as I walk past. They’re belted in, red ropes tied to metal clips in the mottled brown of the wall, feet splayed above them, tentatively touching the wall, in tiny clown-colored shoes, bits of rubber on the toes.</w:t>
+      </w:r>
+    </w:p>
+    <w:p>
+      <w:pPr>
+        <w:pStyle w:val="BodyParagraphLetterVrootstalkLeadPages"/>
+      </w:pPr>
+    </w:p>
+    <w:p>
+      <w:pPr>
+        <w:pStyle w:val="BodyParagraphLetterVrootstalkLeadPages"/>
+      </w:pPr>
+      <w:r>
+        <w:t>I walk past the squash courts, in front of a Hispanic woman on an elliptical, a frantic and too-skinny college girl on a stair climber, nervously looking at me as I walk by, quickly looking away. I hear people upstairs bouncing basketballs and I go through the doors, I get my towel from the towel-bin.</w:t>
+      </w:r>
+    </w:p>
+    <w:p>
+      <w:pPr>
+        <w:pStyle w:val="BodyParagraphLetterVrootstalkLeadPages"/>
+      </w:pPr>
+    </w:p>
+    <w:p>
+      <w:pPr>
+        <w:pStyle w:val="BodyParagraphLetterVrootstalkLeadPages"/>
+      </w:pPr>
+      <w:r>
+        <w:lastRenderedPageBreak/>
+        <w:t xml:space="preserve">I walk past beer-gutted men reading magazines in exercise-bicycle-recliners, turn a corner by the pilates people speaking pilates-ese on unrolled mats, through a door, and up flights of stairs to the third floor track that overlooks the basketball court. </w:t>
+      </w:r>
+    </w:p>
+    <w:p>
+      <w:pPr>
+        <w:pStyle w:val="BodyParagraphLetterVrootstalkLeadPages"/>
+      </w:pPr>
+    </w:p>
+    <w:p>
+      <w:pPr>
+        <w:pStyle w:val="BodyParagraphLetterVrootstalkLeadPages"/>
+      </w:pPr>
+      <w:r>
+        <w:t xml:space="preserve">There are two teams using the court, scheduled games with scorekeeper-lit signs, red lightbulbs, studying students on the sidelines, but instead I see him, I remember him in the eye of my memory, and counter-clock-wise, I start to run. </w:t>
+      </w:r>
+    </w:p>
+    <w:p>
+      <w:pPr>
+        <w:pStyle w:val="BodyParagraphLetterVrootstalkLeadPages"/>
+      </w:pPr>
+    </w:p>
+    <w:p>
+      <w:pPr>
+        <w:pStyle w:val="BodyParagraphLetterVrootstalkLeadPages"/>
+      </w:pPr>
+      <w:r>
+        <w:t>Tony, under the 280 bridge, fifty feet from the train tracks, earnest face, Lincoln-on-Rushmore nose, eyes following me, talking to me, fingers fast on the frets of his upright bass under the shadow of the bridge. I look down and see my hundred-and-fifty-dollar left-handed acoustic guitar. I’m puzzling my way through some Bosso, fumbling half-chords and single-string melodies.</w:t>
+      </w:r>
+    </w:p>
+    <w:p>
+      <w:pPr>
+        <w:pStyle w:val="BodyParagraphLetterVrootstalkLeadPages"/>
+      </w:pPr>
+    </w:p>
+    <w:p>
+      <w:pPr>
+        <w:pStyle w:val="BodyParagraphLetterVrootstalkLeadPages"/>
+      </w:pPr>
+      <w:r>
+        <w:t>Matty leans into the picture in my mind, trying some poetry over us. He stumbles onto a vein of rhythmic words and digs in and Tony hears it, catches the rhythm in the frets of his bass, and together we make sense, sonically.</w:t>
+      </w:r>
+    </w:p>
+    <w:p>
+      <w:pPr>
+        <w:pStyle w:val="BodyParagraphLetterVrootstalkLeadPages"/>
+      </w:pPr>
+    </w:p>
+    <w:p>
+      <w:pPr>
+        <w:pStyle w:val="BodyParagraphLetterVrootstalkLeadPages"/>
+      </w:pPr>
+      <w:r>
+        <w:t>Tony swings his bulk closer to the bend in the bass, he moves closer to it like a woman going in for a kiss, big and graceful, and I see his eyes light as his notes follow my Bosso, as my Bosso blends into his notes, and his mahogany hair’s falling into his so-blue eyes, but I can still see them. We’re all together, with each other in the Bosso, with each other in the words.</w:t>
+      </w:r>
+    </w:p>
+    <w:p>
+      <w:pPr>
+        <w:pStyle w:val="BodyParagraphLetterVrootstalkLeadPages"/>
+      </w:pPr>
+    </w:p>
+    <w:p>
+      <w:pPr>
+        <w:pStyle w:val="BodyParagraphLetterVrootstalkLeadPages"/>
+      </w:pPr>
+      <w:r>
+        <w:t>It feels like it lasts, like we’re slipping into timelessness, and then a container truck blows its horn on the bridge above us and Matty falters. The wind catches his words, juggling them, and Tony doubles down, fingers riding the hard black ebony of the bass’ fretboard, trying to catch Matty’s words back from the wind as they wobble. I’m pounding the strings but the Bosso won’t come out, I can’t put our togetherness back together, and the cohesion we’ve created is tearing.</w:t>
+      </w:r>
+    </w:p>
+    <w:p>
+      <w:pPr>
+        <w:pStyle w:val="BodyParagraphLetterVrootstalkLeadPages"/>
+      </w:pPr>
+    </w:p>
+    <w:p>
+      <w:pPr>
+        <w:pStyle w:val="BodyParagraphLetterVrootstalkLeadPages"/>
+      </w:pPr>
+      <w:r>
+        <w:t>The world and the wind pushes their way into our circle, and the moment is gone, it falls apart. It’s only us again, doing a Friday, and we look up at each other and at the bridge, and the stars above us in the deep blue and I realize I’m sweating from playing too hard, and the streetlights are coming on, and Tony smiles, sharing it all with me.</w:t>
+      </w:r>
+    </w:p>
+    <w:p>
+      <w:pPr>
+        <w:pStyle w:val="BodyParagraphLetterVrootstalkLeadPages"/>
+      </w:pPr>
+    </w:p>
+    <w:p>
+      <w:pPr>
+        <w:pStyle w:val="BodyParagraphLetterVrootstalkLeadPages"/>
+      </w:pPr>
+      <w:r>
+        <w:t xml:space="preserve">Matty yells </w:t>
+      </w:r>
+      <w:r>
+        <w:rPr>
+          <w:i/>
+          <w:iCs/>
+        </w:rPr>
+        <w:t>Fuck!</w:t>
+      </w:r>
+      <w:r>
+        <w:t xml:space="preserve"> and it echoes through the underside of the bridge and I laugh. I reach out for Tony, relieved that whatever it was is gone and we’re back to Just Friends, doing a Friday, not trying to hold it up, keep whatever it was spinning in the air with some magic between us. Tony has a cigarette in his mouth and he’s lighting it around his bass, still hugging the maple of it and Matty comes over to get a cigarette from me, reaching into my </w:t>
+      </w:r>
+      <w:r>
+        <w:lastRenderedPageBreak/>
+        <w:t>front shirt pocket unbidden, and as I smile my guitar slides, goes side-saddle, like a wooden infant on my hip. We’re an accidental triangle, my palm, flat on Tony’s chest, across his upright bass, his arm around the high-middle of Matty’s back, and we stand there for a moment, laughing into each other, out of breath, sweating, looking in each other’s eyes, sharing and enjoying some satisfied exultation, lighting and smoking our cigarettes.</w:t>
+      </w:r>
+    </w:p>
+    <w:p>
+      <w:pPr>
+        <w:pStyle w:val="BodyParagraphLetterVrootstalkLeadPages"/>
+        <w:keepNext/>
+        <w:framePr w:dropCap="drop" w:lines="2" w:wrap="auto" w:vAnchor="text" w:hAnchor="text"/>
+        <w:spacing w:line="180" w:lineRule="auto"/>
+        <w:rPr>
+          <w:sz w:val="64"/>
+          <w:szCs w:val="64"/>
+        </w:rPr>
+      </w:pPr>
+    </w:p>
+    <w:p>
+      <w:pPr>
+        <w:pStyle w:val="BodyParagraphLetterVrootstalkLeadPages"/>
+      </w:pPr>
+    </w:p>
+    <w:p>
+      <w:pPr>
+        <w:pStyle w:val="BodyParagraphLetterVrootstalkLeadPages"/>
+      </w:pPr>
+      <w:r>
+        <w:rPr>
+          <w:noProof/>
+        </w:rPr>
+        <mc:AlternateContent>
+          <mc:Choice Requires="wps">
+            <w:drawing>
+              <wp:anchor distT="0" distB="38100" distL="0" distR="152400" simplePos="0" relativeHeight="251659264" behindDoc="0" locked="0" layoutInCell="0" allowOverlap="1">
+                <wp:simplePos x="0" y="0"/>
+                <wp:positionH relativeFrom="character">
+                  <wp:align>center</wp:align>
+                </wp:positionH>
+                <wp:positionV relativeFrom="line">
+                  <wp:align>center</wp:align>
+                </wp:positionV>
+                <wp:extent cx="1013460" cy="434340"/>
+                <wp:effectExtent l="9525" t="7620" r="5715" b="5715"/>
+                <wp:wrapSquare wrapText="bothSides"/>
+                <wp:docPr id="2" name="Text Box 2"/>
+                <wp:cNvGraphicFramePr>
+                  <a:graphicFrameLocks xmlns:a="http://schemas.openxmlformats.org/drawingml/2006/main"/>
+                </wp:cNvGraphicFramePr>
+                <a:graphic xmlns:a="http://schemas.openxmlformats.org/drawingml/2006/main">
+                  <a:graphicData uri="http://schemas.microsoft.com/office/word/2010/wordprocessingShape">
+                    <wps:wsp>
+                      <wps:cNvSpPr txBox="1">
+                        <a:spLocks noChangeArrowheads="1"/>
+                      </wps:cNvSpPr>
+                      <wps:spPr bwMode="auto">
+                        <a:xfrm>
+                          <a:off x="0" y="0"/>
+                          <a:ext cx="1013460" cy="434340"/>
+                        </a:xfrm>
+                        <a:prstGeom prst="rect">
+                          <a:avLst/>
+                        </a:prstGeom>
+                        <a:solidFill>
+                          <a:srgbClr val="FFFFFF"/>
+                        </a:solidFill>
+                        <a:ln w="9525">
+                          <a:solidFill>
+                            <a:srgbClr val="000000"/>
+                          </a:solidFill>
+                          <a:miter lim="800000"/>
+                          <a:headEnd/>
+                          <a:tailEnd/>
+                        </a:ln>
+                      </wps:spPr>
+                      <wps:txbx>
+                        <w:txbxContent>
+                          <w:p>
+                            <w:pPr>
+                              <w:pStyle w:val="BodyParagraphLetterVrootstalkLeadPages"/>
+                              <w:ind w:firstLine="0"/>
+                              <w:jc w:val="left"/>
+                              <w:rPr>
+                                <w:sz w:val="60"/>
+                                <w:szCs w:val="60"/>
+                              </w:rPr>
+                            </w:pPr>
+                            <w:r>
+                              <w:rPr>
+                                <w:sz w:val="60"/>
+                                <w:szCs w:val="60"/>
+                              </w:rPr>
+                              <w:t>5 a.m.</w:t>
+                            </w:r>
+                          </w:p>
+                        </w:txbxContent>
+                      </wps:txbx>
+                      <wps:bodyPr rot="0" vert="horz" wrap="square" lIns="91440" tIns="45720" rIns="91440" bIns="45720" anchor="t" anchorCtr="0" upright="1">
+                        <a:noAutofit/>
+                      </wps:bodyPr>
+                    </wps:wsp>
+                  </a:graphicData>
+                </a:graphic>
+                <wp14:sizeRelH relativeFrom="page">
+                  <wp14:pctWidth>0</wp14:pctWidth>
+                </wp14:sizeRelH>
+                <wp14:sizeRelV relativeFrom="page">
+                  <wp14:pctHeight>0</wp14:pctHeight>
+                </wp14:sizeRelV>
+              </wp:anchor>
+            </w:drawing>
+          </mc:Choice>
+          <mc:Fallback>
+            <w:pict>
+              <v:shapetype id="_x0000_t202" coordsize="21600,21600" o:spt="202" path="m,l,21600r21600,l21600,xe">
+                <v:stroke joinstyle="miter"/>
+                <v:path gradientshapeok="t" o:connecttype="rect"/>
+              </v:shapetype>
+              <v:shape id="Text Box 2" o:spid="_x0000_s1026" type="#_x0000_t202" style="position:absolute;margin-left:0;margin-top:0;width:79.8pt;height:34.2pt;z-index:251659264;visibility:visible;mso-wrap-style:square;mso-width-percent:0;mso-height-percent:0;mso-wrap-distance-left:0;mso-wrap-distance-top:0;mso-wrap-distance-right:12pt;mso-wrap-distance-bottom:3pt;mso-position-horizontal:center;mso-position-horizontal-relative:char;mso-position-vertical:center;mso-position-vertical-relative:line;mso-width-percent:0;mso-height-percent:0;mso-width-relative:page;mso-height-relative:page;v-text-anchor:top" o:gfxdata="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" o:allowincell="f">
+                <v:textbox>
+                  <w:txbxContent>
+                    <w:p>
+                      <w:pPr>
+                        <w:pStyle w:val="BodyParagraphLetterVrootstalkLeadPages"/>
+                        <w:ind w:firstLine="0"/>
+                        <w:jc w:val="left"/>
+                        <w:rPr>
+                          <w:sz w:val="60"/>
+                          <w:szCs w:val="60"/>
+                        </w:rPr>
+                      </w:pPr>
+                      <w:r>
+                        <w:rPr>
+                          <w:sz w:val="60"/>
+                          <w:szCs w:val="60"/>
+                        </w:rPr>
+                        <w:t>5 a.m.</w:t>
+                      </w:r>
+                    </w:p>
+                  </w:txbxContent>
+                </v:textbox>
+                <w10:wrap type="square" anchory="line"/>
+              </v:shape>
+            </w:pict>
+          </mc:Fallback>
+        </mc:AlternateContent>
+      </w:r>
+      <w:r>
+        <w:t xml:space="preserve"> I’m in bed. I start crying. It’s a surprise, this swell of emotion and water, and I search in my mind for a reason. Donna Reed has just come on the television, and Mr. Ed will follow.</w:t>
+      </w:r>
+    </w:p>
+    <w:p>
+      <w:pPr>
+        <w:pStyle w:val="BodyParagraphLetterVrootstalkLeadPages"/>
+      </w:pPr>
+    </w:p>
+    <w:p>
+      <w:pPr>
+        <w:pStyle w:val="BodyParagraphLetterVrootstalkLeadPages"/>
+      </w:pPr>
+      <w:r>
+        <w:t>Last week I was ambushed by the same swell, Fred Astaire-ing around my house, dancing in socks on a hardwood floor, twirling, Swing music loud on my stereo. The vintage tubes from my covetously old amplifier light up the dark corner of my living room, playing on the spines of art books on my bookshelf: a fragment of Basquiat, a sliver of Rothko, the bottom of the spine of Gerhard Richter. I pretend-ice-skate-on-imagined-pond in my stockinged feet on the hardwood floor, hands clasped behind me like the children skating in the Charlie Brown Christmas Special.</w:t>
+      </w:r>
+    </w:p>
+    <w:p>
+      <w:pPr>
+        <w:pStyle w:val="BodyParagraphLetterVrootstalkLeadPages"/>
+      </w:pPr>
+    </w:p>
+    <w:p>
+      <w:pPr>
+        <w:pStyle w:val="BodyParagraphLetterVrootstalkLeadPages"/>
+      </w:pPr>
+      <w:r>
+        <w:t>Just like now, I started crying. Tears out of nowhere —and that feeling—what did I forget? Why am I crying? And just like now, searching for the why, finding nothing, trying to convince myself that it must be Tony, it must be because of Tony, and my obsessive mind reaches for connections. In our post-high-school-music-combo we’d sketched out a cover Skating by Vince Guaraldi, Tony playing the bottom half of the piano on his bass, me daintily finger-walking the melody on a delayed Fender Jazzmaster, but we’d never played it more than a few times at practice, and never completely. We’d get halfway through, realize we were sort of doing it, making it work, and the groove would fall apart in our hands, and we’d fall apart in laughter that we’d done it, sort of successfully.</w:t>
+      </w:r>
+    </w:p>
+    <w:p>
+      <w:pPr>
+        <w:pStyle w:val="BodyParagraphLetterVrootstalkLeadPages"/>
+      </w:pPr>
+    </w:p>
+    <w:p>
+      <w:pPr>
+        <w:pStyle w:val="BodyParagraphLetterVrootstalkLeadPages"/>
+      </w:pPr>
+      <w:r>
+        <w:t>This must be why I’m crying, I thought. Jazz on the hifi + pretend-ice-skating on hardwood with my hands clasped behind my back = somehow that thwarts my usual avoidance of the fact that Tony’s dead. My brain rejects, this, and the otherness—the extra voice that OCD creates talks back: OCD is typified by odd connections, and the emotional weight within.</w:t>
+      </w:r>
+    </w:p>
+    <w:p>
+      <w:pPr>
+        <w:pStyle w:val="BodyParagraphLetterVrootstalkLeadPages"/>
+      </w:pPr>
+    </w:p>
+    <w:p>
+      <w:pPr>
+        <w:pStyle w:val="BodyParagraphLetterVrootstalkLeadPages"/>
+      </w:pPr>
+      <w:r>
+        <w:t>I remember this, and still have no idea why right now I’m crying in bed with Donna Reed on my television, or why last week, atop my stocking-skates I’m ambushed by emotion. Are these only other Crying Commutes?</w:t>
+      </w:r>
+    </w:p>
+    <w:p>
+      <w:pPr>
+        <w:pStyle w:val="BodyParagraphLetterVrootstalkLeadPages"/>
+      </w:pPr>
+    </w:p>
+    <w:p>
+      <w:pPr>
+        <w:pStyle w:val="BodyParagraphLetterVrootstalkLeadPages"/>
+      </w:pPr>
+      <w:r>
+        <w:t xml:space="preserve">In bed I circumvent the sobs. I say out loud: </w:t>
+      </w:r>
+    </w:p>
+    <w:p>
+      <w:pPr>
+        <w:pStyle w:val="BodyParagraphLetterVrootstalkLeadPages"/>
+      </w:pPr>
+    </w:p>
+    <w:p>
+      <w:pPr>
+        <w:pStyle w:val="BodyParagraphLetterVrootstalkLeadPages"/>
+      </w:pPr>
+      <w:r>
+        <w:rPr>
+          <w:i/>
+          <w:iCs/>
+        </w:rPr>
+        <w:t>Oh, Tony.</w:t>
+      </w:r>
+      <w:r>
+        <w:t xml:space="preserve"> </w:t>
+      </w:r>
+    </w:p>
+    <w:p>
+      <w:pPr>
+        <w:pStyle w:val="BodyParagraphLetterVrootstalkLeadPages"/>
+      </w:pPr>
+    </w:p>
+    <w:p>
+      <w:pPr>
+        <w:pStyle w:val="BodyParagraphLetterVrootstalkLeadPages"/>
+      </w:pPr>
+      <w:r>
+        <w:t xml:space="preserve">This sounds too intimate, like we were lovers, or I’m his mother, and I think of his mother, medicated, diving into a messy dissolve when I see her at the gravesite. </w:t>
+      </w:r>
+    </w:p>
+    <w:p>
+      <w:pPr>
+        <w:pStyle w:val="BodyParagraphLetterVrootstalkLeadPages"/>
+      </w:pPr>
+    </w:p>
+    <w:p>
+      <w:pPr>
+        <w:pStyle w:val="BodyParagraphLetterVrootstalkLeadPages"/>
+      </w:pPr>
+      <w:r>
+        <w:rPr>
+          <w:i/>
+          <w:iCs/>
+        </w:rPr>
+        <w:t xml:space="preserve">How are you, </w:t>
+      </w:r>
+      <w:r>
+        <w:t xml:space="preserve">she says, and she doesn’t care. I don’t mind that she doesn’t care. He son’s death is a bell, constantly ringing, taking her out of every conversation, interrupting, and she’s looked lost inside since he left. I’m surprised that she can’t find her place, and in a flash of memory she’s letting the dogs out at 4AM, smoking a long white cigarette as Tony and I arrive back at his house, just coming in from the night, and then we’re in Forest Lawn, and she kneels over Tony’s grave to wipe away some speck of something I can’t see, and maybe there’s nothing there, and she says: </w:t>
+      </w:r>
+      <w:r>
+        <w:rPr>
+          <w:i/>
+          <w:iCs/>
+        </w:rPr>
+        <w:t xml:space="preserve">Oh, Tony; </w:t>
+      </w:r>
+      <w:r>
+        <w:t>and she’s gone again, vacant, inside. Her new husband walks tentatively to her and rests a hand on her shoulder, and looks around for someone to tell him what to do as he stands on Tony’s grave.</w:t>
+      </w:r>
+    </w:p>
+    <w:p>
+      <w:pPr>
+        <w:pStyle w:val="BodyParagraphLetterVrootstalkLeadPages"/>
+      </w:pPr>
+    </w:p>
+    <w:p>
+      <w:pPr>
+        <w:pStyle w:val="BodyParagraphLetterVrootstalkLeadPages"/>
+      </w:pPr>
+      <w:r>
+        <w:t>In bed, I say his name, and this doesn’t stop the sobbing. It sounds strangely intimate, and I’m don’t mind that so much anymore. I’m saying his name, and taking breath in, and pushing it out. I say it over and again:</w:t>
+      </w:r>
+    </w:p>
+    <w:p>
+      <w:pPr>
+        <w:pStyle w:val="BodyParagraphLetterVrootstalkLeadPages"/>
+      </w:pPr>
+    </w:p>
+    <w:p>
+      <w:pPr>
+        <w:pStyle w:val="BodyParagraphLetterVrootstalkLeadPages"/>
+      </w:pPr>
+      <w:r>
+        <w:rPr>
+          <w:i/>
+          <w:iCs/>
+        </w:rPr>
+        <w:t>Tony. Tony.</w:t>
+      </w:r>
+      <w:r>
+        <w:t xml:space="preserve"> I make up permutations of his name, sing-songing in the way I repeat things. </w:t>
+      </w:r>
+      <w:r>
+        <w:rPr>
+          <w:i/>
+          <w:iCs/>
+        </w:rPr>
+        <w:t>Tony. Tony. T-Billy, Tyrone,</w:t>
+      </w:r>
+      <w:r>
+        <w:t xml:space="preserve"> and suddenly the plastic overlay, the neutrality and dissassociation of grief is rolled back, and I’m assaulted by feelings, and they’ve got me crying, they’ve turned me into a stutterer: </w:t>
+      </w:r>
+      <w:r>
+        <w:rPr>
+          <w:i/>
+          <w:iCs/>
+        </w:rPr>
+        <w:t xml:space="preserve">Tah-Tah-Tony. </w:t>
+      </w:r>
+    </w:p>
+    <w:p>
+      <w:pPr>
+        <w:pStyle w:val="BodyParagraphLetterVrootstalkLeadPages"/>
+      </w:pPr>
+    </w:p>
+    <w:p>
+      <w:pPr>
+        <w:pStyle w:val="BodyParagraphLetterVrootstalkLeadPages"/>
+      </w:pPr>
+      <w:r>
+        <w:t>It’s 5AM. I’m saying his names, casting them like a spell to stop me crying, and Donna Reed is on the television.</w:t>
+      </w:r>
+    </w:p>
+    <w:p>
+      <w:pPr>
+        <w:pStyle w:val="BodyParagraphLetterVrootstalkLeadPages"/>
+      </w:pPr>
+    </w:p>
+    <w:p>
+      <w:pPr>
+        <w:pStyle w:val="BodyParagraphLetterVrootstalkLeadPages"/>
+      </w:pPr>
+      <w:r>
+        <w:t xml:space="preserve">I hear his first girlfriend, Christina, say his name at a party in the darkness of my basement, questioning: </w:t>
+      </w:r>
+      <w:r>
+        <w:rPr>
+          <w:i/>
+          <w:iCs/>
+        </w:rPr>
+        <w:t xml:space="preserve">Tony – where are you, in the dark? </w:t>
+      </w:r>
+    </w:p>
+    <w:p>
+      <w:pPr>
+        <w:pStyle w:val="BodyParagraphLetterVrootstalkLeadPages"/>
+      </w:pPr>
+    </w:p>
+    <w:p>
+      <w:pPr>
+        <w:pStyle w:val="BodyParagraphLetterVrootstalkLeadPages"/>
+      </w:pPr>
+      <w:r>
+        <w:t xml:space="preserve">I hear his mother yelling it to us atop the stairs, as we replay songs we’ve made in the basement studio. </w:t>
+      </w:r>
+      <w:r>
+        <w:rPr>
+          <w:i/>
+          <w:iCs/>
+        </w:rPr>
+        <w:t>Tony! Cut out that boom, boom, boom shit! I can’t have you this loud in the morning!</w:t>
+      </w:r>
+    </w:p>
+    <w:p>
+      <w:pPr>
+        <w:pStyle w:val="BodyParagraphLetterVrootstalkLeadPages"/>
+      </w:pPr>
+    </w:p>
+    <w:p>
+      <w:pPr>
+        <w:pStyle w:val="BodyParagraphLetterVrootstalkLeadPages"/>
+      </w:pPr>
+      <w:r>
+        <w:t>I think of the darkness in my life since he’s left, and the darkness of my imaginings of the afterlife, lonely, cold, both together: algid, like the clouds in my forever-death-image.</w:t>
+      </w:r>
+    </w:p>
+    <w:p>
+      <w:pPr>
+        <w:pStyle w:val="BodyParagraphLetterVrootstalkLeadPages"/>
+      </w:pPr>
+    </w:p>
+    <w:p>
+      <w:pPr>
+        <w:pStyle w:val="BodyParagraphLetterVrootstalkLeadPages"/>
+      </w:pPr>
+      <w:r>
+        <w:t>I imagine my neighbors hearing me slapping my chest and singing nonsense in my bed, and my voice falters halfway through, and then I don’t care about the neighbors. I do care, but not enough to not sing his name, and this brings me further back from crying, into a wide smile underneath/separate from the tears that stand as big as statues on my face.</w:t>
+      </w:r>
+    </w:p>
+    <w:p>
+      <w:pPr>
+        <w:pStyle w:val="BodyParagraphLetterVrootstalkLeadPages"/>
+      </w:pPr>
+    </w:p>
+    <w:p>
+      <w:pPr>
+        <w:pStyle w:val="BodyParagraphLetterVrootstalkLeadPages"/>
+      </w:pPr>
+      <w:r>
+        <w:t>I slap my naked chest twice, singing his roulette of names. I start laughing because it’s so ridiculous.</w:t>
+      </w:r>
+      <w:r>
+        <w:rPr>
+          <w:i/>
+          <w:iCs/>
+        </w:rPr>
+        <w:t xml:space="preserve"> T-Billy. T-Billy. Tyrone.</w:t>
+      </w:r>
+      <w:r>
+        <w:t xml:space="preserve"> The tears turn off.</w:t>
+      </w:r>
+    </w:p>
+    <w:p>
+      <w:pPr>
+        <w:pStyle w:val="BodyParagraphLetterVrootstalkLeadPages"/>
+      </w:pPr>
+    </w:p>
+    <w:p>
+      <w:pPr>
+        <w:pStyle w:val="BodyParagraphLetterVrootstalkLeadPages"/>
+      </w:pPr>
+      <w:r>
+        <w:lastRenderedPageBreak/>
+        <w:t>I’m not alone. He’s here with me—in his name. Donna Reed is still on the television. Mr. Ed will still follow.</w:t>
+      </w:r>
+    </w:p>
+    <w:p>
+      <w:pPr>
+        <w:pStyle w:val="BodyParagraphLetterVrootstalkLeadPages"/>
+      </w:pPr>
+    </w:p>
+    <w:p>
+      <w:pPr>
+        <w:pStyle w:val="BodyParagraphLetterVrootstalkLeadPages"/>
+      </w:pPr>
+      <w:r>
+        <w:t>It feels like I’ve said his name more in the last three years without him than I did in the 27 years I had him. I like saying his name more now, and I’m in that place between crying and laughing, and I slap my chest and say his name louder: as an incantation, an adage, a precept, a battle cry.</w:t>
+      </w:r>
+    </w:p>
+    <w:p>
+      <w:pPr>
+        <w:pStyle w:val="BodyParagraphLetterVrootstalkLeadPages"/>
+        <w:keepNext/>
+        <w:framePr w:dropCap="drop" w:lines="2" w:wrap="auto" w:vAnchor="text" w:hAnchor="text"/>
+        <w:spacing w:line="180" w:lineRule="auto"/>
+        <w:rPr>
+          <w:sz w:val="64"/>
+          <w:szCs w:val="64"/>
+        </w:rPr>
+      </w:pPr>
+    </w:p>
+    <w:p>
+      <w:pPr>
+        <w:pStyle w:val="BodyParagraphLetterVrootstalkLeadPages"/>
+      </w:pPr>
+    </w:p>
+    <w:p>
+      <w:pPr>
+        <w:pStyle w:val="BodyParagraphLetterVrootstalkLeadPages"/>
+      </w:pPr>
+      <w:r>
+        <w:rPr>
+          <w:noProof/>
+        </w:rPr>
+        <mc:AlternateContent>
+          <mc:Choice Requires="wps">
+            <w:drawing>
+              <wp:anchor distT="0" distB="0" distL="0" distR="304800" simplePos="0" relativeHeight="251660288" behindDoc="0" locked="0" layoutInCell="0" allowOverlap="1">
+                <wp:simplePos x="0" y="0"/>
+                <wp:positionH relativeFrom="character">
+                  <wp:align>center</wp:align>
+                </wp:positionH>
+                <wp:positionV relativeFrom="line">
+                  <wp:align>center</wp:align>
+                </wp:positionV>
+                <wp:extent cx="960120" cy="361950"/>
+                <wp:effectExtent l="9525" t="10160" r="11430" b="8890"/>
+                <wp:wrapSquare wrapText="bothSides"/>
+                <wp:docPr id="1" name="Text Box 1"/>
+                <wp:cNvGraphicFramePr>
+                  <a:graphicFrameLocks xmlns:a="http://schemas.openxmlformats.org/drawingml/2006/main"/>
+                </wp:cNvGraphicFramePr>
+                <a:graphic xmlns:a="http://schemas.openxmlformats.org/drawingml/2006/main">
+                  <a:graphicData uri="http://schemas.microsoft.com/office/word/2010/wordprocessingShape">
+                    <wps:wsp>
+                      <wps:cNvSpPr txBox="1">
+                        <a:spLocks noChangeArrowheads="1"/>
+                      </wps:cNvSpPr>
+                      <wps:spPr bwMode="auto">
+                        <a:xfrm>
+                          <a:off x="0" y="0"/>
+                          <a:ext cx="960120" cy="361950"/>
+                        </a:xfrm>
+                        <a:prstGeom prst="rect">
+                          <a:avLst/>
+                        </a:prstGeom>
+                        <a:solidFill>
+                          <a:srgbClr val="FFFFFF"/>
+                        </a:solidFill>
+                        <a:ln w="9525">
+                          <a:solidFill>
+                            <a:srgbClr val="000000"/>
+                          </a:solidFill>
+                          <a:miter lim="800000"/>
+                          <a:headEnd/>
+                          <a:tailEnd/>
+                        </a:ln>
+                      </wps:spPr>
+                      <wps:txbx>
+                        <w:txbxContent>
+                          <w:p>
+                            <w:pPr>
+                              <w:pStyle w:val="BodyParagraphLetterVrootstalkLeadPages"/>
+                              <w:ind w:firstLine="0"/>
+                              <w:jc w:val="left"/>
+                              <w:rPr>
+                                <w:sz w:val="60"/>
+                                <w:szCs w:val="60"/>
+                              </w:rPr>
+                            </w:pPr>
+                            <w:r>
+                              <w:rPr>
+                                <w:sz w:val="60"/>
+                                <w:szCs w:val="60"/>
+                              </w:rPr>
+                              <w:t>1.620</w:t>
+                            </w:r>
+                          </w:p>
+                        </w:txbxContent>
+                      </wps:txbx>
+                      <wps:bodyPr rot="0" vert="horz" wrap="square" lIns="91440" tIns="45720" rIns="91440" bIns="45720" anchor="t" anchorCtr="0" upright="1">
+                        <a:noAutofit/>
+                      </wps:bodyPr>
+                    </wps:wsp>
+                  </a:graphicData>
+                </a:graphic>
+                <wp14:sizeRelH relativeFrom="page">
+                  <wp14:pctWidth>0</wp14:pctWidth>
+                </wp14:sizeRelH>
+                <wp14:sizeRelV relativeFrom="page">
+                  <wp14:pctHeight>0</wp14:pctHeight>
+                </wp14:sizeRelV>
+              </wp:anchor>
+            </w:drawing>
+          </mc:Choice>
+          <mc:Fallback>
+            <w:pict>
+              <v:shape id="Text Box 1" o:spid="_x0000_s1027" type="#_x0000_t202" style="position:absolute;margin-left:0;margin-top:0;width:75.6pt;height:28.5pt;z-index:251660288;visibility:visible;mso-wrap-style:square;mso-width-percent:0;mso-height-percent:0;mso-wrap-distance-left:0;mso-wrap-distance-top:0;mso-wrap-distance-right:24pt;mso-wrap-distance-bottom:0;mso-position-horizontal:center;mso-position-horizontal-relative:char;mso-position-vertical:center;mso-position-vertical-relative:line;mso-width-percent:0;mso-height-percent:0;mso-width-relative:page;mso-height-relative:page;v-text-anchor:top" o:gfxdata="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" o:allowincell="f">
+                <v:textbox>
+                  <w:txbxContent>
+                    <w:p>
+                      <w:pPr>
+                        <w:pStyle w:val="BodyParagraphLetterVrootstalkLeadPages"/>
+                        <w:ind w:firstLine="0"/>
+                        <w:jc w:val="left"/>
+                        <w:rPr>
+                          <w:sz w:val="60"/>
+                          <w:szCs w:val="60"/>
+                        </w:rPr>
+                      </w:pPr>
+                      <w:r>
+                        <w:rPr>
+                          <w:sz w:val="60"/>
+                          <w:szCs w:val="60"/>
+                        </w:rPr>
+                        <w:t>1.620</w:t>
+                      </w:r>
+                    </w:p>
+                  </w:txbxContent>
+                </v:textbox>
+                <w10:wrap type="square" anchory="line"/>
+              </v:shape>
+            </w:pict>
+          </mc:Fallback>
+        </mc:AlternateContent>
+      </w:r>
+      <w:r>
+        <w:t xml:space="preserve"> trillion raindrops fall, according to </w:t>
+      </w:r>
+      <w:r>
+        <w:rPr>
+          <w:i/>
+          <w:iCs/>
+        </w:rPr>
+        <w:t>USA Today</w:t>
+      </w:r>
+      <w:r>
+        <w:t xml:space="preserve">, during the average  thunderstorm, none of which are teardrop shaped. The actual shapes of raindrops range from tiny spheroids to middling hamburger bun shapes, to thin parachutes of water with a tube-shaped drop towards their bases. </w:t>
+      </w:r>
+    </w:p>
+    <w:p>
+      <w:pPr>
+        <w:pStyle w:val="BodyParagraphLetterVrootstalkLeadPages"/>
+      </w:pPr>
+    </w:p>
+    <w:p>
+      <w:pPr>
+        <w:pStyle w:val="BodyParagraphLetterVrootstalkLeadPages"/>
+      </w:pPr>
+      <w:r>
+        <w:t>This knowledge is elegant, sundry, and terribly amusing, but at this moment, on the scooter, only conjecture; I don’t feel the marching army of raindrops as they storm down the beach of my head, as I sit on my scooter waiting for a stoplight to change.</w:t>
+      </w:r>
+    </w:p>
+    <w:p>
+      <w:pPr>
+        <w:pStyle w:val="BodyParagraphLetterVrootstalkLeadPages"/>
+      </w:pPr>
+      <w:r>
+        <w:t>Earlier, a camera watched me as I cried my way through ninety minutes on the treadmill - another version of the Crying Commute. The only common denominators were the music, the movement (one the actual movement of my limbs, the other, only movement across space and time), and my dissolve into laughter. This time, my smile came because I imagine the bored gym attendants folding towels, watching the monitor screens like televisions, the way you’ll watch anything to arrest boredom.</w:t>
+      </w:r>
+    </w:p>
+    <w:p>
+      <w:pPr>
+        <w:pStyle w:val="BodyParagraphLetterVrootstalkLeadPages"/>
+      </w:pPr>
+    </w:p>
+    <w:p>
+      <w:pPr>
+        <w:pStyle w:val="BodyParagraphLetterVrootstalkLeadPages"/>
+      </w:pPr>
+      <w:r>
+        <w:rPr>
+          <w:i/>
+          <w:iCs/>
+        </w:rPr>
+        <w:t xml:space="preserve">Look at that fat guy on the treadmill, </w:t>
+      </w:r>
+      <w:r>
+        <w:t xml:space="preserve">they might say. </w:t>
+      </w:r>
+      <w:r>
+        <w:rPr>
+          <w:i/>
+          <w:iCs/>
+        </w:rPr>
+        <w:t xml:space="preserve">He’s working out so hard that he’s crying. </w:t>
+      </w:r>
+      <w:r>
+        <w:t xml:space="preserve">I imagine another attendant looking up at the monitor from her phone in her hand. </w:t>
+      </w:r>
+      <w:r>
+        <w:rPr>
+          <w:i/>
+          <w:iCs/>
+        </w:rPr>
+        <w:t xml:space="preserve">Aw, poor guy, </w:t>
+      </w:r>
+      <w:r>
+        <w:t>she might say.</w:t>
+      </w:r>
+    </w:p>
+    <w:p>
+      <w:pPr>
+        <w:pStyle w:val="BodyParagraphLetterVrootstalkLeadPages"/>
+      </w:pPr>
+    </w:p>
+    <w:p>
+      <w:pPr>
+        <w:pStyle w:val="BodyParagraphLetterVrootstalkLeadPages"/>
+      </w:pPr>
+      <w:r>
+        <w:t>This imagined scene made me laugh, then cry, then laugh all over again. I imagined Tony, like an immense cumulous cloud on the horizon in May, his arms resting on the broccoli forests in the deciduous belt of Minnesota that we lived in for so many years together, together, his confident face and awkward, too-long fingers—</w:t>
+      </w:r>
+    </w:p>
+    <w:p>
+      <w:pPr>
+        <w:pStyle w:val="BodyParagraphLetterVrootstalkLeadPages"/>
+      </w:pPr>
+    </w:p>
+    <w:p>
+      <w:pPr>
+        <w:pStyle w:val="BodyParagraphLetterVrootstalkLeadPages"/>
+      </w:pPr>
+      <w:r>
+        <w:t xml:space="preserve">(Jack Kerouac: “Sweet face—hard to describe…swaying to the beat, tall, majestical,”) </w:t>
+      </w:r>
+    </w:p>
+    <w:p>
+      <w:pPr>
+        <w:pStyle w:val="BodyParagraphLetterVrootstalkLeadPages"/>
+      </w:pPr>
+    </w:p>
+    <w:p>
+      <w:pPr>
+        <w:pStyle w:val="BodyParagraphLetterVrootstalkLeadPages"/>
+      </w:pPr>
+      <w:r>
+        <w:t xml:space="preserve">And it doesn’t matter what teardrops or raindrops are shaped like. I know they’re there, but I can’t feel them, and I wonder where Tony is, if Tony is. </w:t>
+      </w:r>
+    </w:p>
+    <w:p>
+      <w:pPr>
+        <w:pStyle w:val="BodyParagraphLetterVrootstalkLeadPages"/>
+      </w:pPr>
+    </w:p>
+    <w:p>
+      <w:pPr>
+        <w:pStyle w:val="BodyParagraphLetterVrootstalkLeadPages"/>
+      </w:pPr>
+      <w:r>
+        <w:t>I don’t know if he’s really here, or if I just tell myself that I feel him. Some days it matters if he is, and others it only matters that I remember what it was like to be with him.</w:t>
+      </w:r>
+    </w:p>
+    <w:p>
+      <w:pPr>
+        <w:pStyle w:val="BodyParagraphLetterVrootstalkLeadPages"/>
+      </w:pPr>
+    </w:p>
+    <w:p>
+      <w:pPr>
+        <w:pStyle w:val="BodyParagraphLetterVrootstalkLeadPages"/>
+      </w:pPr>
+      <w:r>
+        <w:t xml:space="preserve">On the scooter, I look up at the sky. The rain coming down makes it feel like I’m traveling fast, the way light-speed is shown in science fiction movies, but I’m anchored, waiting for the stoplight. This is what life is like: </w:t>
+      </w:r>
+      <w:r>
+        <w:lastRenderedPageBreak/>
+        <w:t>feeling permanent, when we’re all just waiting. This is what life is like: accepting the illusion of permanence, and not missing the brilliance of being here, the uniqueness, while we wait; finding the beauty as the sorrow passes us by, the beauty through the sorrow.</w:t>
+      </w:r>
+    </w:p>
+    <w:p>
+      <w:pPr>
+        <w:pStyle w:val="BodyParagraphLetterVrootstalkLeadPages"/>
+      </w:pPr>
+      <w:r>
+        <w:t>I look across the street. The road is empty, and I’m still waiting. I’m raw from the crying and the laughing, still waiting, ready to move. The scooter doesn’t weigh enough to trigger the light, and the light never changes. I just decide to go. A substantial part of the guilt that I’ve been holding calves off—that I’m still here, at the stoplight, on the Earth, in his children’s lives, and he’s not, and that I can’t see any reason that all of this should be as it is—releases from my body in waves like a flood over the prairie that surrounds me as I stop waiting for the light to change.</w:t>
+      </w:r>
       <w:bookmarkStart w:id="0" w:name="_GoBack"/>
       <w:bookmarkEnd w:id="0"/>
-    </w:p>
-    <w:p/>
-    <w:p/>
-    <w:p>
       <w:r>
         <w:t xml:space="preserve"> </w:t>
       </w:r>
@@ -523,6 +1604,7 @@
   <w:style w:type="character" w:default="1" w:styleId="DefaultParagraphFont">
     <w:name w:val="Default Paragraph Font"/>
     <w:uiPriority w:val="1"/>
+    <w:semiHidden/>
     <w:unhideWhenUsed/>
   </w:style>
   <w:style w:type="table" w:default="1" w:styleId="TableNormal">
@@ -545,6 +1627,36 @@
     <w:uiPriority w:val="99"/>
     <w:semiHidden/>
     <w:unhideWhenUsed/>
+  </w:style>
+  <w:style w:type="paragraph" w:customStyle="1" w:styleId="NoParagraphStyle">
+    <w:name w:val="[No Paragraph Style]"/>
+    <w:rsid w:val="006E5CD6"/>
+    <w:pPr>
+      <w:autoSpaceDE w:val="0"/>
+      <w:autoSpaceDN w:val="0"/>
+      <w:adjustRightInd w:val="0"/>
+      <w:spacing w:after="0" w:line="288" w:lineRule="auto"/>
+      <w:textAlignment w:val="center"/>
+    </w:pPr>
+    <w:rPr>
+      <w:rFonts w:ascii="Times New Roman" w:hAnsi="Times New Roman" w:cs="Times New Roman"/>
+      <w:color w:val="000000"/>
+      <w:sz w:val="24"/>
+      <w:szCs w:val="24"/>
+    </w:rPr>
+  </w:style>
+  <w:style w:type="paragraph" w:customStyle="1" w:styleId="BodyParagraphLetterVrootstalkLeadPages">
+    <w:name w:val="Body Paragraph (Letter V:rootstalk:Lead Pages)"/>
+    <w:basedOn w:val="NoParagraphStyle"/>
+    <w:uiPriority w:val="99"/>
+    <w:rsid w:val="006E5CD6"/>
+    <w:pPr>
+      <w:ind w:firstLine="480"/>
+      <w:jc w:val="both"/>
+    </w:pPr>
+    <w:rPr>
+      <w:rFonts w:ascii="Minion Pro" w:hAnsi="Minion Pro" w:cs="Minion Pro"/>
+    </w:rPr>
   </w:style>
 </w:styles>
 </file>

</xml_diff>

<commit_message>
From My Table to Yours
</commit_message>
<xml_diff>
--- a/content/past-issues/volume-iv-issue-2/rt_landing.docx
+++ b/content/past-issues/volume-iv-issue-2/rt_landing.docx
@@ -7,284 +7,277 @@
         <w:pStyle w:val="BodyParagraphLetterVrootstalkLeadPages"/>
       </w:pPr>
       <w:r>
-        <w:t>R</w:t>
+        <w:t>W</w:t>
+      </w:r>
+    </w:p>
+    <w:p>
+      <w:pPr>
+        <w:pStyle w:val="BodyParagraphLetterVrootstalkLeadPages"/>
+      </w:pPr>
+      <w:r>
+        <w:t>isconsin, St. Croix County, New Richmond. A town made up of a diverse group of locals with roots up to 100 years old, and mud-ducks, i.e.: transplants. This town has gems of good business, as well as plenty of upstanding community members keeping balls in the air to maintain a vibrant community. The town was small enough to have only one coffee shop, and</w:t>
+      </w:r>
+      <w:r>
+        <w:rPr>
+          <w:i/>
+          <w:iCs/>
+        </w:rPr>
+        <w:t>—</w:t>
+      </w:r>
+      <w:r>
+        <w:t>a few years ago</w:t>
+      </w:r>
+      <w:r>
+        <w:rPr>
+          <w:i/>
+          <w:iCs/>
+        </w:rPr>
+        <w:t>—</w:t>
+      </w:r>
+      <w:r>
+        <w:t>this shop had to abruptly move to an obscure location due to landlord issues. A friend made an energetic announcement during a party that my husband and I should start a new coffee shop in town. This suggestion immediately piqued my interest and, having an entrepreneurial spirit, I started a business plan the very next day.</w:t>
+      </w:r>
+    </w:p>
+    <w:p>
+      <w:pPr>
+        <w:pStyle w:val="BodyParagraphLetterVrootstalkLeadPages"/>
+      </w:pPr>
+      <w:r>
+        <w:t xml:space="preserve"> I knew that in this small town I didn’t want to step on any toes by replicating what others were already doing, so we wrote the business plan for a simple sandwich/coffee shop. Once I felt we had the plan in order, we set out to find a location. While looking into spaces, we quickly realized there was no way we were going to be able to afford leasehold expenses in a raw space, but I persisted in talking to people about this project anyway. I talked to local community members, all of whom suggested we not take on this venture, since too many restaurants had failed in recent history. Still, one of the gentlemen I consulted suggested I take the concept to a local community “what’s happening” meeting. I presented the idea there, and after the meeting was over, one of the attendees asked us to meet him at a location that he owned the next day. He said he had listened to my talk and thought his space (which was housing a pizza place that was on the verge of closing) would be perfect for our concept. </w:t>
+      </w:r>
+    </w:p>
+    <w:p>
+      <w:pPr>
+        <w:pStyle w:val="BodyParagraphLetterVrootstalkLeadPages"/>
+      </w:pPr>
+      <w:r>
+        <w:t>We saw that this space had leasehold improvements already in place, including flooring, wallpaper, restrooms, plumbing, and electrical. We saw that we could pull this off if we were willing to pay a higher rent, rather than coming up with thousands of dollars to start from scratch. We dove in headfirst.</w:t>
+      </w:r>
+    </w:p>
+    <w:p>
+      <w:pPr>
+        <w:pStyle w:val="BodyParagraphLetterVrootstalkLeadPages"/>
+      </w:pPr>
+      <w:r>
+        <w:t xml:space="preserve">I was raised to be a coordinator, organizer, and host. I have always been most comfortable at parties and events when I was working rather than mingling. My parents hosted large well-planned-out parties and events that included their delicious, homemade food. My dad had deep farming roots that stemmed from a family history of growing food to survive. He cultivated an acre garden that was on a lot well-hidden behind a collection of small suburban homes. People would be peacefully taken away by his tours of the space, which featured carefully thought-out rows of Tomatoes reaching out of their wire supports and cucumbers hanging from their climbing vines. </w:t>
+      </w:r>
+    </w:p>
+    <w:p>
+      <w:pPr>
+        <w:pStyle w:val="BodyParagraphLetterVrootstalkLeadPages"/>
+      </w:pPr>
+      <w:r>
+        <w:t xml:space="preserve">“Here, try that,” Dad would say, handing me a spiny crunchy cucumber and a salt shaker. Dad always had a salt shaker in his pocket late summer when the produce started revealing itself. I think of my dad as one of the originators of Community-Supported Agriculture (CSA). But Dad did not take money for his hard work. Instead, he would build garden baskets to share with neighbors, friends and members of the church. He would be busy every night year-round planning and working on his garden or prepping the food to be stored in our Fruit Cellar.  </w:t>
+      </w:r>
+    </w:p>
+    <w:p>
+      <w:pPr>
+        <w:pStyle w:val="BodyParagraphLetterVrootstalkLeadPages"/>
+      </w:pPr>
+      <w:r>
+        <w:t>Once a year, my dad put on the “Super Bowl Sunday” Sunday luncheon at Church. Every year he would laugh and share how he had the most attendees of all the Sunday luncheons because early in the morning, after he put his huge beef roasts into the ovens, he would go around and open all the vents in the church to get the aroma of the roasts moving around the church to tantalize everyone and encourage them to stay for the amazing lunch.</w:t>
+      </w:r>
+    </w:p>
+    <w:p>
+      <w:pPr>
+        <w:pStyle w:val="BodyParagraphLetterVrootstalkLeadPages"/>
+      </w:pPr>
+    </w:p>
+    <w:p>
+      <w:pPr>
+        <w:pStyle w:val="BodyParagraphLetterVrootstalkLeadPages"/>
+      </w:pPr>
+      <w:r>
+        <w:t>Within the first three months of starting Table 65, the most random things seemed just to fall into place</w:t>
+      </w:r>
+      <w:r>
+        <w:rPr>
+          <w:i/>
+          <w:iCs/>
+        </w:rPr>
+        <w:t>—</w:t>
+      </w:r>
+      <w:r>
+        <w:t xml:space="preserve">stuff that my father-in-law or dad might have hunted down for me, if they had still been walking the earth. I took great comfort in believing they were having a little fun doing sourcing for the restaurant. In conversation, I might say: “I need a cook…” and the person with me would say “I know where to find one,” and poof, I had a great cook. Then I’d say “I need a meat slicer,” and the person in front of me would say, “Go to this location right now and they will sell you a meat slicer for $400.” </w:t>
+      </w:r>
+    </w:p>
+    <w:p>
+      <w:pPr>
+        <w:pStyle w:val="BodyParagraphLetterVrootstalkLeadPages"/>
+      </w:pPr>
+      <w:r>
+        <w:t>There were other acts of kindness and compassion that really gave us a shove forward. For instance, our coffee vendor introduced me to the owner of a patisserie who was hoping to sell a beautiful red espresso machine. They said: “Give us a thousand down and send us a couple hundred a month.” No application, no drivers license, no credit check. Just “Send us the money.” The same thing happened with our gelato machine</w:t>
+      </w:r>
+      <w:r>
+        <w:rPr>
+          <w:i/>
+          <w:iCs/>
+        </w:rPr>
+        <w:t>—</w:t>
+      </w:r>
+      <w:r>
+        <w:t xml:space="preserve">the guy shipped it to me without asking for anything but a couple hundred a month. Our restaurant just unfolded like that: with most everything falling magically into place. </w:t>
+      </w:r>
+    </w:p>
+    <w:p>
+      <w:pPr>
+        <w:pStyle w:val="BodyParagraphLetterVrootstalkLeadPages"/>
+      </w:pPr>
+      <w:r>
+        <w:t>I had learned early on from my Dad that food was meant to be shared. He taught me that the dining experience was something to be relished and enjoyed with family and friends, so there was something really natural about me starting this venture. We developed our menu to have a global perspective, which naturally brought variety. I believed that, to be successful in a small town, we would need to appeal to a variety of tastes. As time has moved on, we realized there are defined fractures within the population. Then, as we moved through time, we realized there were fractures within families about who wanted a burger and who wanted a fresh torn salad or sautéed veggies with no gluten. We went back on our initial determination never to have a burger on the menu</w:t>
+      </w:r>
+      <w:r>
+        <w:rPr>
+          <w:i/>
+          <w:iCs/>
+        </w:rPr>
+        <w:t>—</w:t>
+      </w:r>
+      <w:r>
+        <w:t>but we did it with our neighbor’s fresh ground beef. That made a delicious burger fit naturally into our global perspective.</w:t>
+      </w:r>
+    </w:p>
+    <w:p>
+      <w:pPr>
+        <w:pStyle w:val="BodyParagraphLetterVrootstalkLeadPages"/>
+      </w:pPr>
+      <w:r>
+        <w:t xml:space="preserve">During our first year we quickly connected with Bill and Helen, who had started our local area farmers market years before. Much like my Dad in size and stature, Bill also had a huge garden a lot away from his home. Walking into his garage was a little like coming home. I’d spy bushels of tomatoes, stacks of squash and cucumbers, and just feel giddy! Anyway, we started running over to his garden to get tomatoes but much as with the department store, you go in for one thing and come out with so much more. I was excited to bring these offerings in through the front door of the restaurant, opening my bags for guests to see and smell. The prospect of bringing fresh produce into the restaurant year-round was a big part of what continued to thrill me with our little bistro. </w:t>
+      </w:r>
+    </w:p>
+    <w:p>
+      <w:pPr>
+        <w:pStyle w:val="BodyParagraphLetterVrootstalkLeadPages"/>
+      </w:pPr>
+      <w:r>
+        <w:t>We also initiated a relationship with our local hydroponic greenhouse for their amazing basil. We could go to their greenhouse in the most inclement weather to get that pound of basil. They used Tilapia</w:t>
+      </w:r>
+      <w:r>
+        <w:rPr>
+          <w:i/>
+          <w:iCs/>
+        </w:rPr>
+        <w:t>—</w:t>
+      </w:r>
+      <w:r>
+        <w:t>an often-farm-raised fresh-water fish</w:t>
+      </w:r>
+      <w:r>
+        <w:rPr>
+          <w:i/>
+          <w:iCs/>
+        </w:rPr>
+        <w:t>—</w:t>
+      </w:r>
+      <w:r>
+        <w:t xml:space="preserve">as an integral component to their set-up and the circulation of water. They had huge, huge, blue hard-walled plastic containers filled with burbling oxygenated water and a ton of Tilapia. After tasting their fish, frozen Tilapia tasted muddy, almost grimy, and believing they were probably not raised under the best of circumstances made it impossible for us to serve anything except the local operation’s toxin-free fresh fish. </w:t>
+      </w:r>
+      <w:r>
+        <w:lastRenderedPageBreak/>
+        <w:t>Eventually, I came to hate every blackened tilapia we served that hadn’t come from our hydroponic grower. We eventually just took it off the menu.</w:t>
+      </w:r>
+    </w:p>
+    <w:p>
+      <w:pPr>
+        <w:pStyle w:val="BodyParagraphLetterVrootstalkLeadPages"/>
+      </w:pPr>
+      <w:r>
+        <w:t xml:space="preserve">Nowadays, through the heat of summer and fall, our long- standing produce relationship is with Mike and Jody Lenz (of Threshing Table Farm; https://threshingtablefarm.org) and family. For the first few years, our kitchen scraps went to their piggies. It was fun, it was adventurous, it was playful and it was cute. Working with Mike and Jody is where the fun really starts, because I can walk over or call and ask what they’re growing that’s is in abundance, and that’s what we end up showcasing. </w:t>
+      </w:r>
+    </w:p>
+    <w:p>
+      <w:pPr>
+        <w:pStyle w:val="BodyParagraphLetterVrootstalkLeadPages"/>
+      </w:pPr>
+      <w:r>
+        <w:t>How do you say “no” to bags of fresh picked tall, just-right asparagus being offered by a guy who is just as excited to hand them over to me as I am to receive them? He says “Pay me market price,” and I say “You bet! Yay!” Then, on another day, when another of my suppliers</w:t>
+      </w:r>
+      <w:r>
+        <w:rPr>
+          <w:i/>
+          <w:iCs/>
+        </w:rPr>
+        <w:t>—</w:t>
+      </w:r>
+      <w:r>
+        <w:t>Phil of Star Prairie Berries (https://www.facebook.com/Star-Prairie-Berries-and-Produce-572570572788323)</w:t>
+      </w:r>
+      <w:r>
+        <w:rPr>
+          <w:i/>
+          <w:iCs/>
+        </w:rPr>
+        <w:t>—</w:t>
+      </w:r>
+      <w:r>
+        <w:t>knocks on my back door and gives the restaurant a couple of flats of fresh-picked lettuce, I cried. I just cried about this amazing gift we had just received, and about how luxurious Phil’s  lettuce was.</w:t>
+      </w:r>
+    </w:p>
+    <w:p>
+      <w:pPr>
+        <w:pStyle w:val="BodyParagraphLetterVrootstalkLeadPages"/>
+      </w:pPr>
+      <w:r>
+        <w:t>We decided we wanted to connect with people more, so Name Droppers was born. We knew that in our small town there were many hardworking, dedicated, people who volunteered their time, money and energy for the greater good of the community, and the world. It occurred to us that we could raise funds for the town’s various causes and build awareness of the groups supporting them. While this would support and recognize the hard work of others, we saw that this could also be a great way for us to get the restaurant name in front of the town, and get people in through the door.</w:t>
+      </w:r>
+    </w:p>
+    <w:p>
+      <w:pPr>
+        <w:pStyle w:val="BodyParagraphLetterVrootstalkLeadPages"/>
+      </w:pPr>
+      <w:r>
+        <w:t>The first few years we designated a week, created a table card with a specific non-profit biography and the name of their leaders, and gave our patrons the opportunity to ‘namedrop’. We’d ask the guest to say they were there for, say,  Katy and the Gap Fund, and we would then give ten percent of the ticket to the non-profit whose name the diner had dropped. Our goal was as much to build awareness of these groups and their activities as it was to raise money.</w:t>
+      </w:r>
+    </w:p>
+    <w:p>
+      <w:pPr>
+        <w:pStyle w:val="BodyParagraphLetterVrootstalkLeadPages"/>
+      </w:pPr>
+      <w:r>
+        <w:t xml:space="preserve">This year, we’ve tried something new. We had eight groups ask to participate, and each has created a poster for our easel, table tents &amp; cards to define who they are and what they’ve accomplished during the year. We’ve also created a donation form that allows us to charge the donation to the patron’s card, and then hand the form over to the group. </w:t>
+      </w:r>
+    </w:p>
+    <w:p>
+      <w:pPr>
+        <w:pStyle w:val="BodyParagraphLetterVrootstalkLeadPages"/>
+      </w:pPr>
+      <w:r>
+        <w:t>This has been very successful. Our waitstaff has been excited for each cause, and has asked diners to consider contributing. Most staff have even gone so far as to learn a 15-second “elevator speech,” detailing the work of the group.</w:t>
+      </w:r>
+    </w:p>
+    <w:p>
+      <w:pPr>
+        <w:pStyle w:val="BodyParagraphLetterVrootstalkLeadPages"/>
+      </w:pPr>
+      <w:r>
+        <w:t>As time moves on, we are excited to do more for this community. It has given us the opportunity to share what has been shared within my family for years</w:t>
+      </w:r>
+      <w:r>
+        <w:rPr>
+          <w:i/>
+          <w:iCs/>
+        </w:rPr>
+        <w:t>—</w:t>
+      </w:r>
+      <w:r>
+        <w:t>fresh beautiful food</w:t>
+      </w:r>
+      <w:r>
+        <w:rPr>
+          <w:i/>
+          <w:iCs/>
+        </w:rPr>
+        <w:t>—</w:t>
+      </w:r>
+      <w:r>
+        <w:t xml:space="preserve">while spreading love and support for the place we call home. </w:t>
       </w:r>
       <w:bookmarkStart w:id="0" w:name="_GoBack"/>
       <w:bookmarkEnd w:id="0"/>
       <w:r>
-        <w:t>ays of sun stretch through the upstairs bedroom, sharp chirps from undetected crickets, fading pop-pop-pop-pop of tractor cylinders, bold aromas of coffee, and the anticipated cock-a-doodle-doo all resonate so clearly. The sensuous surroundings are forever embedded within me. To my extended family the farm was just home, but to me it was a special place of new adventure with each visit.</w:t>
-      </w:r>
-    </w:p>
-    <w:p>
-      <w:pPr>
-        <w:pStyle w:val="BodyParagraphLetterVrootstalkLeadPages"/>
-      </w:pPr>
-      <w:r>
-        <w:t xml:space="preserve">The road trip to get there, 165 miles southwest of the Twin Cities, traveled along US Highways 212 and 75. The open, rolling, farm fields along the drive were sparsely identified by silos set in tree-surrounded farms, and segmented by many small farming community towns, some only a few blocks long. A few rural communities had their own grain mill, while others featured a specific landmark the World’s Largest Ear of Corn, for instance in Olivia yet they all supported a restaurant and gas station. My grandparents’ </w:t>
-      </w:r>
-      <w:proofErr w:type="gramStart"/>
-      <w:r>
-        <w:t>200 acre</w:t>
-      </w:r>
-      <w:proofErr w:type="gramEnd"/>
-      <w:r>
-        <w:t xml:space="preserve"> farm sat on the southwest edge of the second largest community of Yellow Medicine County, Canby (https://canby.govoffice.com), which nestled below Buffalo Ridge on Minnesota’s prairie. </w:t>
-      </w:r>
-    </w:p>
-    <w:p>
-      <w:pPr>
-        <w:pStyle w:val="BodyParagraphLetterVrootstalkLeadPages"/>
-      </w:pPr>
-      <w:r>
-        <w:t xml:space="preserve">The roads turned to </w:t>
-      </w:r>
-      <w:proofErr w:type="gramStart"/>
-      <w:r>
-        <w:t>loose</w:t>
-      </w:r>
-      <w:proofErr w:type="gramEnd"/>
-      <w:r>
-        <w:t xml:space="preserve"> gravel. As the vehicle rounded the final corner to summit the last stretch, a billowing plume of dust, rising behind it, announced the arrival of visitors. There, built atop a hill just eight miles from the South Dakota border, stood the white two-story farmhouse dressed </w:t>
-      </w:r>
-      <w:proofErr w:type="gramStart"/>
-      <w:r>
-        <w:t>with</w:t>
-      </w:r>
-      <w:proofErr w:type="gramEnd"/>
-      <w:r>
-        <w:t xml:space="preserve"> green shakes and windows on all sides. The gravel driveway separated the hardwood grove from the house, wrapping into the center of the farmyard, surrounded with cut green grass and buildings. A short concrete sidewalk alongside the well pump and cistern led up to the outdoor porch where Skeeter, the family dog, bedded down.</w:t>
-      </w:r>
-    </w:p>
-    <w:p>
-      <w:pPr>
-        <w:pStyle w:val="BodyParagraphLetterVrootstalkLeadPages"/>
-      </w:pPr>
-      <w:r>
-        <w:t xml:space="preserve">With a rock foundation, dirt-floor cellar, a secret hall on the main floor behind the kitchen and living room which led to the main bedroom and only </w:t>
-      </w:r>
-      <w:proofErr w:type="gramStart"/>
-      <w:r>
-        <w:t>bathroom,  a</w:t>
-      </w:r>
-      <w:proofErr w:type="gramEnd"/>
-      <w:r>
-        <w:t xml:space="preserve"> closed-door staircase off the kitchen that headed up to three more oversized bedrooms, the house took on an imposing appearance. During the fall and winter, heat rose into the upstairs through an open square metal grate in the kitchen ceiling, along with the stories told by adults sitting around the yellow kitchen table below it. Trying to sneak out of the squeaky rod iron beds to lay by the floor vent and watch below without being caught was an evening event. Resting at the foot of each bed were heavy handmade multi-colored quilts assembled from remnants of worn clothing and with stories behind each piece. The view from the upstairs bedroom windows encompassed the grove, clustered yard and </w:t>
-      </w:r>
-      <w:proofErr w:type="gramStart"/>
-      <w:r>
-        <w:t>all of</w:t>
-      </w:r>
-      <w:proofErr w:type="gramEnd"/>
-      <w:r>
-        <w:t xml:space="preserve"> the buildings: barn, corn crib, pigpen, granary, garage as well as the chicken coop. The view through the east-facing windows covered a great distance from the stone arch bridge over Canby Creek, which flowed through the south pastures, to varying acres of planted fields waving in the prairie wind. Mouse traps were hidden behind living room furniture and discrete spots throughout the house and outbuildings. Against Grandma’s wishes, traps were checked by us kids each morning to see who could find the most that were occupied. The wall-mounted country phone was a multi-party line with a distinct ring for each specific household.  Cousins performed, using the secret hall as a backstage area, annual holiday skits. No one was too old to participate. Hymns and songs played on the piano filled the air when family gathered for a group dinner. I wish I could say I was there more often; however, my visits were mostly limited to holidays and summer vacation. When I was there, I insisted on many different farm chores. I wanted to be a part of this unfamiliar lifestyle of living on a farm.</w:t>
-      </w:r>
-    </w:p>
-    <w:p>
-      <w:pPr>
-        <w:pStyle w:val="BodyParagraphLetterVrootstalkLeadPages"/>
-      </w:pPr>
-      <w:r>
-        <w:t xml:space="preserve">The chores included feeding livestock, milking cows, throwing kitchen scraps to the pigs, pitching manure into the barn floor gutters, and chasing cats over the mountains of bails in the hayloft went on without change. </w:t>
-      </w:r>
-      <w:r>
-        <w:lastRenderedPageBreak/>
-        <w:t>The best year-round job of all was collecting eggs from the rows of straw filled nest boxes in the coop and cleaning them for sale.</w:t>
-      </w:r>
-    </w:p>
-    <w:p>
-      <w:pPr>
-        <w:pStyle w:val="BodyParagraphLetterVrootstalkLeadPages"/>
-      </w:pPr>
-      <w:r>
-        <w:t>I wouldn’t have missed this last part of the process for the world. Sitting on the boy-stool next to the head farmer, Grandpa, the lesson began. I was fascinated with the electric platform, agitating left and right, swirling the water around the eggs to remove chicken debris without cracking the shells. One wipe with a sackcloth towel added the finishing touch before closing them into cartons.</w:t>
-      </w:r>
-    </w:p>
-    <w:p>
-      <w:pPr>
-        <w:pStyle w:val="BodyParagraphLetterVrootstalkLeadPages"/>
-      </w:pPr>
-      <w:r>
-        <w:t xml:space="preserve">As seasons changed, the farm and prairie took on a different appearance. Snow-packed two-lane highways with deep ditches, the roadbeds elevated from drifting snow, gave evidence of the strength of wind gusts across the barren prairie. The fields and pastures, lifeless to new growth, became entertainment encompassing this house. Toboggans and multi-person sleds left memorable indentations on the hills behind the barn from races, crashes, and the longest runs. With enough snow depth, my uncle, a large-animal veterinarian, would bring out his clinic snowmobiles. Adventures through the uneven south pasture led to the creek banks, which to me resembled a gorge, holding an unfrozen stream below. The adrenaline rush from clinging to the driver, hoping to reach the peak of the steep inclines without the snowmobile rolling down was rewarded with a deep breath. Families of snowmen wearing homemade scarves, hats and mittens, with one occasionally smoking pa’s old corncob pipe, would live in the side yard until the sun took them away. </w:t>
-      </w:r>
-    </w:p>
-    <w:p>
-      <w:pPr>
-        <w:pStyle w:val="BodyParagraphLetterVrootstalkLeadPages"/>
-      </w:pPr>
-      <w:r>
-        <w:t xml:space="preserve">As spring approached, farm animals began emerging into the daytime warmth of the sun. The birth of new calves, lambs, piglets, and chicks were daily announcements reported from my oldest uncle’s nearby dairy farm. The partially frozen ground had isolated soggy areas amid new growth of green popping up throughout the farmyard. Identifying the sprouting rhubarb knobs poking through the garden’s earth sent my taste buds yearning for fresh, home-cooked “hairy sauce”, my grandma’s classic rhubarb sauce recipe. </w:t>
-      </w:r>
-      <w:proofErr w:type="gramStart"/>
-      <w:r>
-        <w:t>Unthawing</w:t>
-      </w:r>
-      <w:proofErr w:type="gramEnd"/>
-      <w:r>
-        <w:t xml:space="preserve"> farmyard smells lingered in the air as though no breeze was noted for miles. However, even with tractors cultivating the remains from emptying the forty-bushel manure spreader, this permeating scent eventually subsided. </w:t>
-      </w:r>
-    </w:p>
-    <w:p>
-      <w:pPr>
-        <w:pStyle w:val="BodyParagraphLetterVrootstalkLeadPages"/>
-      </w:pPr>
-      <w:r>
-        <w:t>Outlining the yard’s south edge of the garden plot stood rows of blooming crabapple, plum, and apple trees. The fragrant aroma of blossom-covered trees mixed with the smell of freshly upturned soil, igniting the urge to stay outside all day. Each year, sunshine and warmth meant the return of my youngest aunt from her west coast residence. Her visit wasn’t considered to be complete before a spring thunderstorm put on its performance of dancing, outstretched lightning bolts and claps of bone rattling thunder during the night hours. A beautiful display of power against the darkness of the skyline. It was a wakeup call for everyone who was home. Storms of this magnitude happened often. However, one horrific storm brought with it a lightning strike known for setting the family television blazing.  Grandma, though advanced in age, found a moment of unimaginable strength, carried the flaming television through the house, out the porch door and disposed onto the short sidewalk, leaving a charred memorable impression of courage.</w:t>
-      </w:r>
-    </w:p>
-    <w:p>
-      <w:pPr>
-        <w:pStyle w:val="BodyParagraphLetterVrootstalkLeadPages"/>
-      </w:pPr>
-      <w:r>
-        <w:t xml:space="preserve">As the rains nourished the ground, the work of preparing the fields came to its completion. Sowing of the fields, with crop placement shifting from year to year, forecasted a higher yield and replenishment of soil nutrients, </w:t>
-      </w:r>
-      <w:proofErr w:type="gramStart"/>
-      <w:r>
-        <w:t>as long as</w:t>
-      </w:r>
-      <w:proofErr w:type="gramEnd"/>
-      <w:r>
-        <w:t xml:space="preserve"> Mother Nature cooperated. Through the seasons of planting, growing, and harvesting, there was always an ongoing fight against the ever-belligerent enemy: rocks. They were as ruthless as weeds: always </w:t>
-      </w:r>
-      <w:r>
-        <w:lastRenderedPageBreak/>
-        <w:t xml:space="preserve">plentiful, and with apparent powers of spontaneous regeneration. Picking rocks and weeding went </w:t>
-      </w:r>
-      <w:proofErr w:type="gramStart"/>
-      <w:r>
-        <w:t>hand-in-hand</w:t>
-      </w:r>
-      <w:proofErr w:type="gramEnd"/>
-      <w:r>
-        <w:t>, and impressive rock piles rose in random places, out of production’s way. The exposed scattered mounds of picked rocks were soon hidden in the fields amidst the tall free-growing weeds and grasses.</w:t>
-      </w:r>
-    </w:p>
-    <w:p>
-      <w:pPr>
-        <w:pStyle w:val="BodyParagraphLetterVrootstalkLeadPages"/>
-      </w:pPr>
-      <w:r>
-        <w:t xml:space="preserve">Crop growth was measured by body height, with conventional farmers’ wisdom saying the corn needed to be knee high by the Fourth of July if it was to make for a good harvest that fall. As crops in the fields took visible shape, so did the homes gardens, filled with rainbow arrays of marigolds, zinnias, cosmos, poppies, daylilies, roses, and bachelor buttons. Hollyhocks took their place against many of the buildings’ concrete edges, using the wall for protection and support of their lavish flowers. I methodically selected several bright alley orchids to create the most beautiful summer day-dolls. The upside-down fully opened flower blossom made for a flowing ballroom gown, while the peeled-back tightly wound bud provided a colorfully dressed doll head. The dolls floated across bird-bath water as if dancing to music as the cooling breeze wrapped around the screen porch. The vegetable garden centered amid the flower beds grew mounds of cucumbers, tomatoes, peas, bush beans, and some berries. They were abundant enough to serve </w:t>
-      </w:r>
-      <w:proofErr w:type="gramStart"/>
-      <w:r>
-        <w:t>fresh, and</w:t>
-      </w:r>
-      <w:proofErr w:type="gramEnd"/>
-      <w:r>
-        <w:t xml:space="preserve"> were later preserved to last through the year. </w:t>
-      </w:r>
-    </w:p>
-    <w:p>
-      <w:pPr>
-        <w:pStyle w:val="BodyParagraphLetterVrootstalkLeadPages"/>
-      </w:pPr>
-      <w:r>
-        <w:t xml:space="preserve">In front of the garden stood a mammoth oak tree.  A wood disk-swing hung suspended from a branch that was as big around as a light pole. It was the best seat outside on a steamy hot day, for it could be pushed to swing you almost horizontal to the </w:t>
-      </w:r>
-      <w:proofErr w:type="gramStart"/>
-      <w:r>
-        <w:t>ground, or</w:t>
-      </w:r>
-      <w:proofErr w:type="gramEnd"/>
-      <w:r>
-        <w:t xml:space="preserve"> spun to bring on dizziness. </w:t>
-      </w:r>
-    </w:p>
-    <w:p>
-      <w:pPr>
-        <w:pStyle w:val="BodyParagraphLetterVrootstalkLeadPages"/>
-      </w:pPr>
-      <w:r>
-        <w:t xml:space="preserve">In late summer, some livestock was selected for the market while chickens were processed right on the farm. The chickens were precisely selected, slaughtered, and plucked before scalded. I was not always present for this annual occurrence. Yet, I have vivid memories of a year gone awry.  During the preparation, the party line </w:t>
-      </w:r>
-      <w:proofErr w:type="gramStart"/>
-      <w:r>
-        <w:t>rang</w:t>
-      </w:r>
-      <w:proofErr w:type="gramEnd"/>
-      <w:r>
-        <w:t xml:space="preserve"> and I charged through the unlocked screen porch door only to trip, submerging one arm in the scalding bath of water for the chickens. I arrived </w:t>
-      </w:r>
-      <w:proofErr w:type="gramStart"/>
-      <w:r>
-        <w:t>to</w:t>
-      </w:r>
-      <w:proofErr w:type="gramEnd"/>
-      <w:r>
-        <w:t xml:space="preserve"> the town doctor with it wrapped in ice cubes and towels. Burnt? Yes. Scarred? No. Don’t remember what ever happened to the selected chickens.</w:t>
-      </w:r>
-    </w:p>
-    <w:p>
-      <w:pPr>
-        <w:pStyle w:val="BodyParagraphLetterVrootstalkLeadPages"/>
-      </w:pPr>
-      <w:r>
-        <w:t xml:space="preserve">Cooler evenings came to the prairie. Field work took long hours, as crops began lining up to be harvested. Off in the far distance you could hear the deep croaks of frogs and the snapping of grasshopper legs as they popped out of the tall grass. Walking away from the house, out through the side field, heading to the corn crib, Grandma always looked over her shoulder to see that she was out of Grandpa’s sight before taking a prime opportunity to cut loose. She would roll up her slacks, and we would run to feel the cool breeze. It was always fun on the farm. The weathered slatted corn crib resembled a covered bridge. Its walls were beginning to fill with ears of corn and would eventually be compacted and firmly filled to the top. The crops were coming in and the fields were being put to rest. The harvest was processed or hauled away by semi-trucks. The granary door was closed and </w:t>
-      </w:r>
-      <w:proofErr w:type="gramStart"/>
-      <w:r>
-        <w:t>filled to capacity</w:t>
-      </w:r>
-      <w:proofErr w:type="gramEnd"/>
-      <w:r>
-        <w:t xml:space="preserve"> with overflow hitting the gravel driveway. Horned cattle were directed into a squeeze shoot to be </w:t>
-      </w:r>
-      <w:proofErr w:type="spellStart"/>
-      <w:r>
-        <w:t>debudded</w:t>
-      </w:r>
-      <w:proofErr w:type="spellEnd"/>
-      <w:r>
-        <w:t xml:space="preserve"> or dehorned. The discarded horns were preserved into useful items. Wood shelves down in the root cellar gained weight from a variety of Mason-jarred preserved vegetables and fruits. Sagging fruit trees and the overcrowded garden both showed varying colors in their tired leaves. Games of hide-and-seek often lasted for hours, with boundaries being the whole farmyard and all buildings off-limits. The arguing began when someone would hide under the arch of the corn crib insisting “under” is not “in”.  As years faded away, the farm animals appeared to get smaller, but memories were still stacking up.</w:t>
-      </w:r>
-    </w:p>
-    <w:p>
-      <w:pPr>
-        <w:pStyle w:val="BodyParagraphLetterVrootstalkLeadPages"/>
-      </w:pPr>
-      <w:r>
-        <w:lastRenderedPageBreak/>
-        <w:t xml:space="preserve">After twenty years, I looked on as my grandparents decided to sell their farm. It was hard to imagine not visiting this memorable prairie farm. Walks in the fields, climbing in the hayloft, and the egg chore, were soon to be final memories. Many locals recognized me as a grandchild. My face had become familiar to family friends, business owners, and parishioners.  We watched the town celebrate its centennial in 1978, with senior citizens dressed in authentic pioneer clothing primarily made from patterns by hand, and brilliant light shows in the sky. But 1985 was marked by the auction of family belongings, as my grandparents scaled back to a home on Walnut Avenue North in Canby, Minnesota. </w:t>
-      </w:r>
-    </w:p>
-    <w:p>
-      <w:pPr>
-        <w:pStyle w:val="BodyParagraphLetterVrootstalkLeadPages"/>
-      </w:pPr>
-      <w:r>
-        <w:t xml:space="preserve">These local events, people, and daily activities had brought the prairies to life for me.  Things were changing and people were moving on. The trips to the farm with my grandparents’ oldest daughter, my Mom, changed direction.  As the buildings were emptied, it was announced that the property was sold to the Watershed Project. The farm buildings were to be preserved if possible, and </w:t>
-      </w:r>
-      <w:proofErr w:type="gramStart"/>
-      <w:r>
-        <w:t>the majority of</w:t>
-      </w:r>
-      <w:proofErr w:type="gramEnd"/>
-      <w:r>
-        <w:t xml:space="preserve"> the land would revert to the state it had been in before ever being cultivated. The Canby Creek was expanded at the old dirt road curve, right where the stone arch bridge crossed. Del Clarke Lake, the largest man-made lake in Minnesota, was constructed at the base of the big hill where the farmhouse had once stood.  Plots of the land are still owned by some of my uncles, with the remaining portion of the land a park and reserve. My grandparents had the chance to attend the dedication of Del Clarke Lake, the opening of the new park, and were honored to name the park: Stone Hill Regional Park (http://www.exploreminnesota.com/places-to-stay/925/stonehill-regional-park). Named by my grandparents, Stanton and Frances Stone, it is currently in beautiful condition, and will always be there to visit.</w:t>
-      </w:r>
-    </w:p>
-    <w:p>
-      <w:pPr>
-        <w:pStyle w:val="BodyParagraphLetterVrootstalkLeadPages"/>
-      </w:pPr>
-      <w:r>
-        <w:t xml:space="preserve">The farmland and prairies of Southwestern Minnesota are woven into my metropolitan upbringings and provided lifetime, unforgettable memories. The boy-stool now located in my family’s kitchen, along with other memorable visual items, holds deep memories. I now have a flock of five chickens, so the egg-gathering chore </w:t>
-      </w:r>
-      <w:proofErr w:type="gramStart"/>
-      <w:r>
-        <w:t>continues on</w:t>
-      </w:r>
-      <w:proofErr w:type="gramEnd"/>
-      <w:r>
-        <w:t>. My memories have become a link from my heart to my heritage.</w:t>
-      </w:r>
-    </w:p>
-    <w:p>
-      <w:pPr>
-        <w:pStyle w:val="BodyParagraphLetterVrootstalkLeadPages"/>
-      </w:pPr>
-      <w:r>
+        <w:rPr>
+          <w:noProof/>
+        </w:rPr>
         <mc:AlternateContent>
           <mc:Choice Requires="wps">
             <w:drawing>

</xml_diff>